<commit_message>
Versión revisada por andres solarte
</commit_message>
<xml_diff>
--- a/dlopez/Documentacion/PROYECTO.docx
+++ b/dlopez/Documentacion/PROYECTO.docx
@@ -584,7 +584,6 @@
           <w:sz w:val="28"/>
           <w:szCs w:val="28"/>
         </w:rPr>
-        <w:lastRenderedPageBreak/>
         <w:t>CONTENIDO</w:t>
       </w:r>
     </w:p>
@@ -2784,7 +2783,6 @@
           <w:sz w:val="28"/>
           <w:szCs w:val="28"/>
         </w:rPr>
-        <w:lastRenderedPageBreak/>
         <w:t>LISTA DE FÓRMULAS</w:t>
       </w:r>
     </w:p>
@@ -2839,7 +2837,6 @@
           <w:sz w:val="28"/>
           <w:szCs w:val="28"/>
         </w:rPr>
-        <w:lastRenderedPageBreak/>
         <w:t>LISTA DE TABLAS</w:t>
       </w:r>
     </w:p>
@@ -2904,6 +2901,7 @@
         </w:rPr>
         <w:t>2008]…………………………………………………………</w:t>
       </w:r>
+      <w:proofErr w:type="gramStart"/>
       <w:r>
         <w:rPr>
           <w:rFonts w:cs="Arial"/>
@@ -2911,82 +2909,9 @@
           <w:color w:val="262626"/>
           <w:highlight w:val="yellow"/>
         </w:rPr>
-        <w:t>?¡?¡</w:t>
-      </w:r>
-    </w:p>
-    <w:p>
-      <w:pPr>
-        <w:rPr>
-          <w:rFonts w:cs="Arial"/>
-          <w:b/>
-          <w:color w:val="262626"/>
-        </w:rPr>
-      </w:pPr>
-    </w:p>
-    <w:p>
-      <w:pPr>
-        <w:rPr>
-          <w:rFonts w:cs="Arial"/>
-          <w:b/>
-          <w:color w:val="262626"/>
-        </w:rPr>
-      </w:pPr>
-      <w:r>
-        <w:rPr>
-          <w:rFonts w:cs="Arial"/>
-          <w:b/>
-          <w:color w:val="262626"/>
-        </w:rPr>
-        <w:t xml:space="preserve">Tabla </w:t>
-      </w:r>
-      <w:r>
-        <w:rPr>
-          <w:rFonts w:cs="Arial"/>
-          <w:b/>
-          <w:color w:val="262626"/>
-        </w:rPr>
-        <w:t>¿</w:t>
-      </w:r>
-      <w:r>
-        <w:rPr>
-          <w:rFonts w:cs="Arial"/>
-          <w:b/>
-          <w:color w:val="262626"/>
-        </w:rPr>
-        <w:t xml:space="preserve">. </w:t>
-      </w:r>
-      <w:r>
-        <w:rPr>
-          <w:rFonts w:cs="Arial"/>
-          <w:b/>
-          <w:color w:val="262626"/>
-        </w:rPr>
-        <w:t xml:space="preserve">Origenes del presupuesto  </w:t>
-      </w:r>
-      <w:r>
-        <w:rPr>
-          <w:rFonts w:cs="Arial"/>
-          <w:b/>
-          <w:color w:val="262626"/>
-        </w:rPr>
-        <w:t xml:space="preserve"> [</w:t>
-      </w:r>
-      <w:r>
-        <w:rPr>
-          <w:rFonts w:cs="Arial"/>
-          <w:b/>
-          <w:color w:val="262626"/>
-        </w:rPr>
-        <w:t>RINC2009]…………………</w:t>
-      </w:r>
-      <w:r>
-        <w:rPr>
-          <w:rFonts w:cs="Arial"/>
-          <w:b/>
-          <w:color w:val="262626"/>
-        </w:rPr>
-        <w:t>…………</w:t>
-      </w:r>
+        <w:t>?¡</w:t>
+      </w:r>
+      <w:proofErr w:type="gramEnd"/>
       <w:r>
         <w:rPr>
           <w:rFonts w:cs="Arial"/>
@@ -2994,7 +2919,121 @@
           <w:color w:val="262626"/>
           <w:highlight w:val="yellow"/>
         </w:rPr>
-        <w:t>?¡?¡</w:t>
+        <w:t>?¡</w:t>
+      </w:r>
+    </w:p>
+    <w:p>
+      <w:pPr>
+        <w:rPr>
+          <w:rFonts w:cs="Arial"/>
+          <w:b/>
+          <w:color w:val="262626"/>
+        </w:rPr>
+      </w:pPr>
+    </w:p>
+    <w:p>
+      <w:pPr>
+        <w:rPr>
+          <w:rFonts w:cs="Arial"/>
+          <w:b/>
+          <w:color w:val="262626"/>
+        </w:rPr>
+      </w:pPr>
+      <w:r>
+        <w:rPr>
+          <w:rFonts w:cs="Arial"/>
+          <w:b/>
+          <w:color w:val="262626"/>
+        </w:rPr>
+        <w:t xml:space="preserve">Tabla </w:t>
+      </w:r>
+      <w:proofErr w:type="gramStart"/>
+      <w:r>
+        <w:rPr>
+          <w:rFonts w:cs="Arial"/>
+          <w:b/>
+          <w:color w:val="262626"/>
+        </w:rPr>
+        <w:t>¿</w:t>
+      </w:r>
+      <w:r>
+        <w:rPr>
+          <w:rFonts w:cs="Arial"/>
+          <w:b/>
+          <w:color w:val="262626"/>
+        </w:rPr>
+        <w:t>.</w:t>
+      </w:r>
+      <w:proofErr w:type="gramEnd"/>
+      <w:r>
+        <w:rPr>
+          <w:rFonts w:cs="Arial"/>
+          <w:b/>
+          <w:color w:val="262626"/>
+        </w:rPr>
+        <w:t xml:space="preserve"> </w:t>
+      </w:r>
+      <w:proofErr w:type="spellStart"/>
+      <w:r>
+        <w:rPr>
+          <w:rFonts w:cs="Arial"/>
+          <w:b/>
+          <w:color w:val="262626"/>
+        </w:rPr>
+        <w:t>Origenes</w:t>
+      </w:r>
+      <w:proofErr w:type="spellEnd"/>
+      <w:r>
+        <w:rPr>
+          <w:rFonts w:cs="Arial"/>
+          <w:b/>
+          <w:color w:val="262626"/>
+        </w:rPr>
+        <w:t xml:space="preserve"> del presupuesto  </w:t>
+      </w:r>
+      <w:r>
+        <w:rPr>
+          <w:rFonts w:cs="Arial"/>
+          <w:b/>
+          <w:color w:val="262626"/>
+        </w:rPr>
+        <w:t xml:space="preserve"> [</w:t>
+      </w:r>
+      <w:r>
+        <w:rPr>
+          <w:rFonts w:cs="Arial"/>
+          <w:b/>
+          <w:color w:val="262626"/>
+        </w:rPr>
+        <w:t>RINC2009]…………………</w:t>
+      </w:r>
+      <w:r>
+        <w:rPr>
+          <w:rFonts w:cs="Arial"/>
+          <w:b/>
+          <w:color w:val="262626"/>
+        </w:rPr>
+        <w:t>…………</w:t>
+      </w:r>
+      <w:proofErr w:type="gramStart"/>
+      <w:r>
+        <w:rPr>
+          <w:rFonts w:cs="Arial"/>
+          <w:b/>
+          <w:color w:val="262626"/>
+          <w:highlight w:val="yellow"/>
+        </w:rPr>
+        <w:t>?¡</w:t>
+      </w:r>
+      <w:proofErr w:type="gramEnd"/>
+      <w:r>
+        <w:rPr>
+          <w:rFonts w:cs="Arial"/>
+          <w:b/>
+          <w:color w:val="262626"/>
+          <w:highlight w:val="yellow"/>
+        </w:rPr>
+        <w:t>?¡</w:t>
       </w:r>
     </w:p>
     <w:p>
@@ -3043,7 +3082,6 @@
           <w:sz w:val="28"/>
           <w:szCs w:val="28"/>
         </w:rPr>
-        <w:lastRenderedPageBreak/>
         <w:t>LISTA DE ANEXOS</w:t>
       </w:r>
     </w:p>
@@ -3093,7 +3131,6 @@
       </w:pPr>
       <w:bookmarkStart w:id="0" w:name="_Toc203217499"/>
       <w:r>
-        <w:lastRenderedPageBreak/>
         <w:t>PROBLEMA</w:t>
       </w:r>
       <w:bookmarkEnd w:id="0"/>
@@ -3361,8 +3398,16 @@
         <w:rPr>
           <w:rFonts w:cs="Arial"/>
         </w:rPr>
-        <w:t xml:space="preserve"> que tienen su forma de trabajar y en muchas ocasiones no toman la opción del cambio para agilizar sus funciones</w:t>
-      </w:r>
+        <w:t xml:space="preserve"> que tienen su forma de trabajar y en muchas ocasiones no toman la opción del cambio para agilizar sus </w:t>
+      </w:r>
+      <w:proofErr w:type="gramStart"/>
+      <w:r>
+        <w:rPr>
+          <w:rFonts w:cs="Arial"/>
+        </w:rPr>
+        <w:t>funciones</w:t>
+      </w:r>
+      <w:proofErr w:type="gramEnd"/>
       <w:r>
         <w:rPr>
           <w:rFonts w:cs="Arial"/>
@@ -3590,7 +3635,6 @@
         <w:rPr>
           <w:rFonts w:cs="Arial"/>
         </w:rPr>
-        <w:lastRenderedPageBreak/>
         <w:t xml:space="preserve">Debido a los métodos que se utilizan en la actualidad </w:t>
       </w:r>
       <w:r>
@@ -4716,7 +4760,23 @@
           <w:rFonts w:cs="Arial"/>
           <w:lang w:eastAsia="ar-SA"/>
         </w:rPr>
-        <w:t>Identificar un meta</w:t>
+        <w:t xml:space="preserve">Identificar </w:t>
+      </w:r>
+      <w:proofErr w:type="gramStart"/>
+      <w:r>
+        <w:rPr>
+          <w:rFonts w:cs="Arial"/>
+          <w:lang w:eastAsia="ar-SA"/>
+        </w:rPr>
+        <w:t>un</w:t>
+      </w:r>
+      <w:proofErr w:type="gramEnd"/>
+      <w:r>
+        <w:rPr>
+          <w:rFonts w:cs="Arial"/>
+          <w:lang w:eastAsia="ar-SA"/>
+        </w:rPr>
+        <w:t xml:space="preserve"> meta</w:t>
       </w:r>
       <w:r>
         <w:rPr>
@@ -4939,7 +4999,6 @@
       </w:pPr>
       <w:bookmarkStart w:id="11" w:name="_Toc203217504"/>
       <w:r>
-        <w:lastRenderedPageBreak/>
         <w:t xml:space="preserve">MARCO </w:t>
       </w:r>
       <w:r>
@@ -4966,6 +5025,28 @@
         </w:rPr>
         <w:t>En el marco teórico se describe el contexto educativo en el que se va a desarrollar el software, así mismo se realiza un informe de otras investigaciones o trabajos realizados para la ejercitación y aprendizaje de este tema. También se nombran algunas teorías base para el desarrollo del proyecto.</w:t>
       </w:r>
+      <w:ins w:id="12" w:author="a" w:date="2009-03-10T12:04:00Z">
+        <w:r>
+          <w:rPr>
+            <w:rFonts w:cs="Arial"/>
+          </w:rPr>
+          <w:t xml:space="preserve"> (</w:t>
+        </w:r>
+        <w:proofErr w:type="gramStart"/>
+        <w:r>
+          <w:rPr>
+            <w:rFonts w:cs="Arial"/>
+          </w:rPr>
+          <w:t>no</w:t>
+        </w:r>
+        <w:proofErr w:type="gramEnd"/>
+        <w:r>
+          <w:rPr>
+            <w:rFonts w:cs="Arial"/>
+          </w:rPr>
+          <w:t xml:space="preserve"> me queda claro porque dice contexto educativo)</w:t>
+        </w:r>
+      </w:ins>
     </w:p>
     <w:p>
       <w:pPr>
@@ -4984,15 +5065,16 @@
       <w:pPr>
         <w:pStyle w:val="Ttulo2"/>
       </w:pPr>
-      <w:bookmarkStart w:id="12" w:name="_Toc203217506"/>
+      <w:bookmarkStart w:id="13" w:name="_Toc203217506"/>
       <w:r>
         <w:t>MARCO CONCEPTUAL</w:t>
       </w:r>
-      <w:bookmarkEnd w:id="12"/>
-    </w:p>
-    <w:p>
-      <w:pPr>
-        <w:rPr>
+      <w:bookmarkEnd w:id="13"/>
+    </w:p>
+    <w:p>
+      <w:pPr>
+        <w:rPr>
+          <w:ins w:id="14" w:author="a" w:date="2009-03-10T12:06:00Z"/>
           <w:rFonts w:cs="Arial"/>
         </w:rPr>
       </w:pPr>
@@ -5006,19 +5088,61 @@
         <w:rPr>
           <w:rFonts w:cs="Arial"/>
         </w:rPr>
-        <w:t xml:space="preserve">realiza una descripción detallada presupuestos de producción, de igual forma se  </w:t>
-      </w:r>
-      <w:r>
-        <w:rPr>
-          <w:rFonts w:cs="Arial"/>
-        </w:rPr>
-        <w:t>nombran aspectos importantes para e</w:t>
-      </w:r>
-      <w:r>
-        <w:rPr>
-          <w:rFonts w:cs="Arial"/>
-        </w:rPr>
-        <w:t>stos c</w:t>
+        <w:t xml:space="preserve">realiza una descripción detallada </w:t>
+      </w:r>
+      <w:ins w:id="15" w:author="a" w:date="2009-03-10T12:04:00Z">
+        <w:r>
+          <w:rPr>
+            <w:rFonts w:cs="Arial"/>
+          </w:rPr>
+          <w:t xml:space="preserve">sobre </w:t>
+        </w:r>
+      </w:ins>
+      <w:r>
+        <w:rPr>
+          <w:rFonts w:cs="Arial"/>
+        </w:rPr>
+        <w:t xml:space="preserve">presupuestos de producción, de igual forma se  </w:t>
+      </w:r>
+      <w:r>
+        <w:rPr>
+          <w:rFonts w:cs="Arial"/>
+        </w:rPr>
+        <w:t xml:space="preserve">nombran aspectos importantes para </w:t>
+      </w:r>
+      <w:del w:id="16" w:author="a" w:date="2009-03-10T12:05:00Z">
+        <w:r>
+          <w:rPr>
+            <w:rFonts w:cs="Arial"/>
+          </w:rPr>
+          <w:delText>e</w:delText>
+        </w:r>
+        <w:r>
+          <w:rPr>
+            <w:rFonts w:cs="Arial"/>
+          </w:rPr>
+          <w:delText xml:space="preserve">stos </w:delText>
+        </w:r>
+      </w:del>
+      <w:ins w:id="17" w:author="a" w:date="2009-03-10T12:05:00Z">
+        <w:r>
+          <w:rPr>
+            <w:rFonts w:cs="Arial"/>
+          </w:rPr>
+          <w:t>realizar algunos</w:t>
+        </w:r>
+        <w:r>
+          <w:rPr>
+            <w:rFonts w:cs="Arial"/>
+          </w:rPr>
+          <w:t xml:space="preserve"> </w:t>
+        </w:r>
+      </w:ins>
+      <w:r>
+        <w:rPr>
+          <w:rFonts w:cs="Arial"/>
+        </w:rPr>
+        <w:t>c</w:t>
       </w:r>
       <w:r>
         <w:rPr>
@@ -5036,7 +5160,29 @@
         <w:rPr>
           <w:rFonts w:cs="Arial"/>
         </w:rPr>
-        <w:t>tilizadas comúnmente</w:t>
+        <w:t>tilizad</w:t>
+      </w:r>
+      <w:ins w:id="18" w:author="a" w:date="2009-03-10T12:05:00Z">
+        <w:r>
+          <w:rPr>
+            <w:rFonts w:cs="Arial"/>
+          </w:rPr>
+          <w:t>o</w:t>
+        </w:r>
+      </w:ins>
+      <w:del w:id="19" w:author="a" w:date="2009-03-10T12:05:00Z">
+        <w:r>
+          <w:rPr>
+            <w:rFonts w:cs="Arial"/>
+          </w:rPr>
+          <w:delText>a</w:delText>
+        </w:r>
+      </w:del>
+      <w:r>
+        <w:rPr>
+          <w:rFonts w:cs="Arial"/>
+        </w:rPr>
+        <w:t>s comúnmente</w:t>
       </w:r>
       <w:r>
         <w:rPr>
@@ -5047,30 +5193,200 @@
     </w:p>
     <w:p>
       <w:pPr>
-        <w:pStyle w:val="Ttulo3"/>
+        <w:rPr>
+          <w:ins w:id="20" w:author="a" w:date="2009-03-10T12:06:00Z"/>
+          <w:rFonts w:cs="Arial"/>
+        </w:rPr>
+      </w:pPr>
+    </w:p>
+    <w:p>
+      <w:pPr>
+        <w:pStyle w:val="Ttulo2"/>
+        <w:pPrChange w:id="21" w:author="a" w:date="2009-03-10T12:06:00Z">
+          <w:pPr/>
+        </w:pPrChange>
+      </w:pPr>
+      <w:ins w:id="22" w:author="a" w:date="2009-03-10T12:12:00Z">
+        <w:r>
+          <w:t>Planificación</w:t>
+        </w:r>
+      </w:ins>
+      <w:ins w:id="23" w:author="a" w:date="2009-03-10T12:06:00Z">
+        <w:r>
+          <w:t xml:space="preserve"> de </w:t>
+        </w:r>
+      </w:ins>
+      <w:ins w:id="24" w:author="a" w:date="2009-03-10T12:12:00Z">
+        <w:r>
+          <w:t xml:space="preserve">la </w:t>
+        </w:r>
+      </w:ins>
+      <w:ins w:id="25" w:author="a" w:date="2009-03-10T12:06:00Z">
+        <w:r>
+          <w:t>producción</w:t>
+        </w:r>
+      </w:ins>
+    </w:p>
+    <w:p>
+      <w:pPr>
+        <w:pStyle w:val="Ttulo4"/>
+        <w:pPrChange w:id="26" w:author="a" w:date="2009-03-10T12:05:00Z">
+          <w:pPr>
+            <w:pStyle w:val="Ttulo3"/>
+          </w:pPr>
+        </w:pPrChange>
       </w:pPr>
       <w:r>
         <w:t>Introducción y propósito.</w:t>
       </w:r>
     </w:p>
     <w:p>
-      <w:r>
-        <w:t xml:space="preserve">El desarrollar un plan integral de utilidades, las necesidades del plan de venas deben traducirse en las actividades de apoyo de las demás funciones principales. En el caso  de una empresa de servicios </w:t>
-      </w:r>
-      <w:r>
-        <w:t xml:space="preserve">el plan de ventas debe convertirse a las necesidades de capacidad del servicio; tratándose de una empresa comercial, el plan de ventas deberá traducirse en las necesidades de compras de mercancías y para una empresa manufacturera, el plan de ventas debe convertirse en las necesidades de producción o manufactura. </w:t>
+      <w:ins w:id="27" w:author="a" w:date="2009-03-10T12:07:00Z">
+        <w:r>
+          <w:t xml:space="preserve">Para </w:t>
+        </w:r>
+      </w:ins>
+      <w:del w:id="28" w:author="a" w:date="2009-03-10T12:07:00Z">
+        <w:r>
+          <w:delText>El d</w:delText>
+        </w:r>
+      </w:del>
+      <w:ins w:id="29" w:author="a" w:date="2009-03-10T12:07:00Z">
+        <w:r>
+          <w:t>d</w:t>
+        </w:r>
+      </w:ins>
+      <w:r>
+        <w:t>esarrollar un plan integral de utilidades, las necesidades del plan de ven</w:t>
+      </w:r>
+      <w:ins w:id="30" w:author="a" w:date="2009-03-10T12:07:00Z">
+        <w:r>
+          <w:t>t</w:t>
+        </w:r>
+      </w:ins>
+      <w:r>
+        <w:t>as deben traducirse en las actividades de apoyo de las demás funciones principales</w:t>
+      </w:r>
+      <w:ins w:id="31" w:author="a" w:date="2009-03-10T12:07:00Z">
+        <w:r>
+          <w:t xml:space="preserve"> (¿Cuáles?</w:t>
+        </w:r>
+      </w:ins>
+      <w:r>
+        <w:t>.</w:t>
+      </w:r>
+      <w:ins w:id="32" w:author="a" w:date="2009-03-10T12:07:00Z">
+        <w:r>
+          <w:t>)</w:t>
+        </w:r>
+      </w:ins>
+      <w:r>
+        <w:t xml:space="preserve"> En el caso </w:t>
+      </w:r>
+      <w:del w:id="33" w:author="a" w:date="2009-03-10T12:07:00Z">
+        <w:r>
+          <w:delText xml:space="preserve"> </w:delText>
+        </w:r>
+      </w:del>
+      <w:r>
+        <w:t xml:space="preserve">de una empresa de </w:t>
+      </w:r>
+      <w:del w:id="34" w:author="a" w:date="2009-03-10T12:07:00Z">
+        <w:r>
+          <w:delText>servicios</w:delText>
+        </w:r>
+      </w:del>
+      <w:ins w:id="35" w:author="a" w:date="2009-03-10T12:07:00Z">
+        <w:r>
+          <w:t>servicios</w:t>
+        </w:r>
+        <w:r>
+          <w:t>,</w:t>
+        </w:r>
+      </w:ins>
+      <w:r>
+        <w:t xml:space="preserve"> </w:t>
+      </w:r>
+      <w:r>
+        <w:t xml:space="preserve">el plan de ventas debe </w:t>
+      </w:r>
+      <w:del w:id="36" w:author="a" w:date="2009-03-10T12:08:00Z">
+        <w:r>
+          <w:delText xml:space="preserve">convertirse </w:delText>
+        </w:r>
+      </w:del>
+      <w:ins w:id="37" w:author="a" w:date="2009-03-10T12:08:00Z">
+        <w:r>
+          <w:t>acoplarse</w:t>
+        </w:r>
+        <w:r>
+          <w:t xml:space="preserve"> </w:t>
+        </w:r>
+      </w:ins>
+      <w:r>
+        <w:t>a las necesidades de capacidad del servicio; tratándose de una empresa comercial, el plan de ventas deberá traducirse en las necesidades de compras de mercancías</w:t>
+      </w:r>
+      <w:ins w:id="38" w:author="a" w:date="2009-03-10T12:08:00Z">
+        <w:r>
+          <w:t>,</w:t>
+        </w:r>
+      </w:ins>
+      <w:r>
+        <w:t xml:space="preserve"> y </w:t>
+      </w:r>
+      <w:del w:id="39" w:author="a" w:date="2009-03-10T12:08:00Z">
+        <w:r>
+          <w:delText xml:space="preserve">para </w:delText>
+        </w:r>
+      </w:del>
+      <w:ins w:id="40" w:author="a" w:date="2009-03-10T12:08:00Z">
+        <w:r>
+          <w:t>por último en</w:t>
+        </w:r>
+        <w:r>
+          <w:t xml:space="preserve"> </w:t>
+        </w:r>
+      </w:ins>
+      <w:r>
+        <w:t xml:space="preserve">una empresa manufacturera, el plan de ventas debe </w:t>
+      </w:r>
+      <w:del w:id="41" w:author="a" w:date="2009-03-10T12:08:00Z">
+        <w:r>
+          <w:delText xml:space="preserve">convertirse </w:delText>
+        </w:r>
+      </w:del>
+      <w:ins w:id="42" w:author="a" w:date="2009-03-10T12:08:00Z">
+        <w:r>
+          <w:t>girar hacia</w:t>
+        </w:r>
+        <w:r>
+          <w:t xml:space="preserve"> </w:t>
+        </w:r>
+      </w:ins>
+      <w:r>
+        <w:t xml:space="preserve">en las necesidades de producción o manufactura. </w:t>
       </w:r>
     </w:p>
     <w:p/>
     <w:p>
       <w:pPr>
-        <w:pStyle w:val="Ttulo3"/>
+        <w:pStyle w:val="Ttulo4"/>
+        <w:pPrChange w:id="43" w:author="a" w:date="2009-03-10T12:06:00Z">
+          <w:pPr>
+            <w:pStyle w:val="Ttulo3"/>
+          </w:pPr>
+        </w:pPrChange>
       </w:pPr>
       <w:r>
         <w:t>Visión de conjunto de la planificación de producción.</w:t>
       </w:r>
     </w:p>
     <w:p>
+      <w:pPr>
+        <w:rPr>
+          <w:ins w:id="44" w:author="a" w:date="2009-03-10T12:11:00Z"/>
+        </w:rPr>
+      </w:pPr>
       <w:r>
         <w:t>El plan de comercialización especifica el volumen planificado de cada producto</w:t>
       </w:r>
@@ -5078,19 +5394,48 @@
         <w:t>, p</w:t>
       </w:r>
       <w:r>
-        <w:t xml:space="preserve">ara cada subperiodo, dentro del periodo toral cubierto por la planificación. El siguiente paso en una empresa </w:t>
+        <w:t>ara cada subperiodo, dentro del periodo to</w:t>
+      </w:r>
+      <w:ins w:id="45" w:author="a" w:date="2009-03-10T12:09:00Z">
+        <w:r>
+          <w:t>t</w:t>
+        </w:r>
+      </w:ins>
+      <w:del w:id="46" w:author="a" w:date="2009-03-10T12:09:00Z">
+        <w:r>
+          <w:delText>r</w:delText>
+        </w:r>
+      </w:del>
+      <w:r>
+        <w:t xml:space="preserve">al cubierto por la planificación. El siguiente paso en una empresa </w:t>
       </w:r>
       <w:r>
         <w:t>manufacturera</w:t>
       </w:r>
       <w:r>
-        <w:t xml:space="preserve"> e desarrollar un plan de </w:t>
+        <w:t xml:space="preserve"> e</w:t>
+      </w:r>
+      <w:ins w:id="47" w:author="a" w:date="2009-03-10T12:10:00Z">
+        <w:r>
+          <w:t>s</w:t>
+        </w:r>
+      </w:ins>
+      <w:r>
+        <w:t xml:space="preserve"> desarrollar un plan de </w:t>
       </w:r>
       <w:r>
         <w:t>producción</w:t>
       </w:r>
       <w:r>
-        <w:t xml:space="preserve">, el cual entraña, </w:t>
+        <w:t>, el cual entraña</w:t>
+      </w:r>
+      <w:del w:id="48" w:author="a" w:date="2009-03-10T12:10:00Z">
+        <w:r>
+          <w:delText>,</w:delText>
+        </w:r>
+      </w:del>
+      <w:r>
+        <w:t xml:space="preserve"> </w:t>
       </w:r>
       <w:r>
         <w:t xml:space="preserve"> a su </w:t>
@@ -5108,7 +5453,15 @@
         <w:t>producción</w:t>
       </w:r>
       <w:r>
-        <w:t xml:space="preserve">, uso de las instalaciones  y niveles de los inventarios. Las actividades que se especifican en  el plan  de comercialización, las cuales se ajustan para que estén de conformidad con las </w:t>
+        <w:t xml:space="preserve">, uso de las instalaciones  y niveles de los inventarios. Las actividades que se especifican en  el plan  de comercialización, </w:t>
+      </w:r>
+      <w:del w:id="49" w:author="a" w:date="2009-03-10T12:10:00Z">
+        <w:r>
+          <w:delText xml:space="preserve">las cuales </w:delText>
+        </w:r>
+      </w:del>
+      <w:r>
+        <w:t xml:space="preserve">se ajustan para que estén de conformidad con las </w:t>
       </w:r>
       <w:r>
         <w:t>políticas</w:t>
@@ -5120,11 +5473,26 @@
         <w:t>producción</w:t>
       </w:r>
       <w:r>
-        <w:t xml:space="preserve"> e inventarios, indican el </w:t>
-      </w:r>
-      <w:r>
-        <w:t>volumen</w:t>
-      </w:r>
+        <w:t xml:space="preserve"> e inventarios, indican</w:t>
+      </w:r>
+      <w:ins w:id="50" w:author="a" w:date="2009-03-10T12:11:00Z">
+        <w:r>
+          <w:t>do</w:t>
+        </w:r>
+      </w:ins>
+      <w:r>
+        <w:t xml:space="preserve"> el </w:t>
+      </w:r>
+      <w:del w:id="51" w:author="a" w:date="2009-03-10T12:11:00Z">
+        <w:r>
+          <w:delText>volumen</w:delText>
+        </w:r>
+      </w:del>
+      <w:ins w:id="52" w:author="a" w:date="2009-03-10T12:11:00Z">
+        <w:r>
+          <w:t>volumen</w:t>
+        </w:r>
+      </w:ins>
       <w:r>
         <w:t xml:space="preserve"> de los artículos que deberán </w:t>
       </w:r>
@@ -5132,7 +5500,34 @@
         <w:t>fabricarse</w:t>
       </w:r>
       <w:r>
-        <w:t xml:space="preserve">, por producto y por su periodo por </w:t>
+        <w:t>, por producto y por su periodo</w:t>
+      </w:r>
+      <w:ins w:id="53" w:author="a" w:date="2009-03-10T12:11:00Z">
+        <w:r>
+          <w:t>.</w:t>
+        </w:r>
+      </w:ins>
+    </w:p>
+    <w:p>
+      <w:pPr>
+        <w:rPr>
+          <w:ins w:id="54" w:author="a" w:date="2009-03-10T12:11:00Z"/>
+        </w:rPr>
+      </w:pPr>
+    </w:p>
+    <w:p>
+      <w:del w:id="55" w:author="a" w:date="2009-03-10T12:11:00Z">
+        <w:r>
+          <w:delText xml:space="preserve"> p</w:delText>
+        </w:r>
+      </w:del>
+      <w:ins w:id="56" w:author="a" w:date="2009-03-10T12:11:00Z">
+        <w:r>
+          <w:t>P</w:t>
+        </w:r>
+      </w:ins>
+      <w:r>
+        <w:t xml:space="preserve">or </w:t>
       </w:r>
       <w:r>
         <w:t>consiguiente</w:t>
@@ -5141,19 +5536,47 @@
         <w:t xml:space="preserve"> el presupuesto de producción puede </w:t>
       </w:r>
       <w:r>
-        <w:t>representarse de la siguiente forma: volumen de ventas  + o – cambio en el inventario de artículos terminados = Necesidades de producción. La siguiente grafica muestra el flujo de actividades de planificación desde las ventas hasta el plan de manufactura.</w:t>
+        <w:t xml:space="preserve">representarse de la siguiente forma: volumen de ventas  + o – cambio en el inventario de artículos terminados = </w:t>
+      </w:r>
+      <w:ins w:id="57" w:author="a" w:date="2009-03-10T12:11:00Z">
+        <w:r>
+          <w:t>n</w:t>
+        </w:r>
+      </w:ins>
+      <w:del w:id="58" w:author="a" w:date="2009-03-10T12:11:00Z">
+        <w:r>
+          <w:delText>N</w:delText>
+        </w:r>
+      </w:del>
+      <w:r>
+        <w:t>ecesidades de producción. La siguiente gr</w:t>
+      </w:r>
+      <w:ins w:id="59" w:author="a" w:date="2009-03-10T12:11:00Z">
+        <w:r>
+          <w:t>á</w:t>
+        </w:r>
+      </w:ins>
+      <w:del w:id="60" w:author="a" w:date="2009-03-10T12:11:00Z">
+        <w:r>
+          <w:delText>a</w:delText>
+        </w:r>
+      </w:del>
+      <w:r>
+        <w:t>fica muestra el flujo de actividades de planificación desde las ventas hasta el plan de manufactura.</w:t>
       </w:r>
     </w:p>
     <w:p/>
     <w:p/>
     <w:p/>
     <w:p>
+      <w:proofErr w:type="gramStart"/>
       <w:r>
         <w:rPr>
           <w:highlight w:val="yellow"/>
         </w:rPr>
         <w:t>grafica</w:t>
       </w:r>
+      <w:proofErr w:type="gramEnd"/>
     </w:p>
     <w:p/>
     <w:p>
@@ -5415,74 +5838,141 @@
           <w:rFonts w:cs="Arial"/>
           <w:highlight w:val="yellow"/>
         </w:rPr>
-        <w:t>Hablar del software de modelamiento</w:t>
-      </w:r>
-    </w:p>
-    <w:p>
-      <w:pPr>
+        <w:t xml:space="preserve">Hablar del software de </w:t>
+      </w:r>
+      <w:proofErr w:type="spellStart"/>
+      <w:r>
         <w:rPr>
           <w:rFonts w:cs="Arial"/>
           <w:highlight w:val="yellow"/>
         </w:rPr>
-      </w:pPr>
-      <w:r>
+        <w:t>modelamiento</w:t>
+      </w:r>
+      <w:proofErr w:type="spellEnd"/>
+    </w:p>
+    <w:p>
+      <w:pPr>
         <w:rPr>
           <w:rFonts w:cs="Arial"/>
           <w:highlight w:val="yellow"/>
         </w:rPr>
-        <w:lastRenderedPageBreak/>
-        <w:t>Calsificacioin de las herramientas</w:t>
-      </w:r>
-    </w:p>
-    <w:p>
-      <w:pPr>
+      </w:pPr>
+      <w:proofErr w:type="spellStart"/>
+      <w:r>
         <w:rPr>
           <w:rFonts w:cs="Arial"/>
           <w:highlight w:val="yellow"/>
         </w:rPr>
-      </w:pPr>
+        <w:t>Calsificacioin</w:t>
+      </w:r>
+      <w:proofErr w:type="spellEnd"/>
       <w:r>
         <w:rPr>
           <w:rFonts w:cs="Arial"/>
           <w:highlight w:val="yellow"/>
         </w:rPr>
-        <w:t>Como es  o que es uin presupuesto financiero</w:t>
-      </w:r>
-    </w:p>
-    <w:p>
-      <w:pPr>
-        <w:rPr>
-          <w:rFonts w:cs="Arial"/>
-        </w:rPr>
-      </w:pPr>
-      <w:r>
+        <w:t xml:space="preserve"> de las herramientas</w:t>
+      </w:r>
+    </w:p>
+    <w:p>
+      <w:pPr>
         <w:rPr>
           <w:rFonts w:cs="Arial"/>
           <w:highlight w:val="yellow"/>
         </w:rPr>
-        <w:t>Hablar delas empresas finacieras</w:t>
-      </w:r>
-    </w:p>
-    <w:p>
-      <w:pPr>
-        <w:rPr>
-          <w:rFonts w:cs="Arial"/>
-        </w:rPr>
-      </w:pPr>
-    </w:p>
-    <w:p>
-      <w:pPr>
-        <w:rPr>
-          <w:rFonts w:cs="Arial"/>
-        </w:rPr>
       </w:pPr>
       <w:r>
         <w:rPr>
           <w:rFonts w:cs="Arial"/>
           <w:highlight w:val="yellow"/>
         </w:rPr>
-        <w:t>Extensa la explicacón</w:t>
-      </w:r>
+        <w:t xml:space="preserve">Como es  o que es </w:t>
+      </w:r>
+      <w:proofErr w:type="spellStart"/>
+      <w:r>
+        <w:rPr>
+          <w:rFonts w:cs="Arial"/>
+          <w:highlight w:val="yellow"/>
+        </w:rPr>
+        <w:t>uin</w:t>
+      </w:r>
+      <w:proofErr w:type="spellEnd"/>
+      <w:r>
+        <w:rPr>
+          <w:rFonts w:cs="Arial"/>
+          <w:highlight w:val="yellow"/>
+        </w:rPr>
+        <w:t xml:space="preserve"> presupuesto financiero</w:t>
+      </w:r>
+    </w:p>
+    <w:p>
+      <w:pPr>
+        <w:rPr>
+          <w:rFonts w:cs="Arial"/>
+        </w:rPr>
+      </w:pPr>
+      <w:r>
+        <w:rPr>
+          <w:rFonts w:cs="Arial"/>
+          <w:highlight w:val="yellow"/>
+        </w:rPr>
+        <w:t xml:space="preserve">Hablar </w:t>
+      </w:r>
+      <w:proofErr w:type="spellStart"/>
+      <w:r>
+        <w:rPr>
+          <w:rFonts w:cs="Arial"/>
+          <w:highlight w:val="yellow"/>
+        </w:rPr>
+        <w:t>delas</w:t>
+      </w:r>
+      <w:proofErr w:type="spellEnd"/>
+      <w:r>
+        <w:rPr>
+          <w:rFonts w:cs="Arial"/>
+          <w:highlight w:val="yellow"/>
+        </w:rPr>
+        <w:t xml:space="preserve"> empresas </w:t>
+      </w:r>
+      <w:proofErr w:type="spellStart"/>
+      <w:r>
+        <w:rPr>
+          <w:rFonts w:cs="Arial"/>
+          <w:highlight w:val="yellow"/>
+        </w:rPr>
+        <w:t>finacieras</w:t>
+      </w:r>
+      <w:proofErr w:type="spellEnd"/>
+    </w:p>
+    <w:p>
+      <w:pPr>
+        <w:rPr>
+          <w:rFonts w:cs="Arial"/>
+        </w:rPr>
+      </w:pPr>
+    </w:p>
+    <w:p>
+      <w:pPr>
+        <w:rPr>
+          <w:rFonts w:cs="Arial"/>
+        </w:rPr>
+      </w:pPr>
+      <w:r>
+        <w:rPr>
+          <w:rFonts w:cs="Arial"/>
+          <w:highlight w:val="yellow"/>
+        </w:rPr>
+        <w:t xml:space="preserve">Extensa la </w:t>
+      </w:r>
+      <w:proofErr w:type="spellStart"/>
+      <w:r>
+        <w:rPr>
+          <w:rFonts w:cs="Arial"/>
+          <w:highlight w:val="yellow"/>
+        </w:rPr>
+        <w:t>explicacón</w:t>
+      </w:r>
+      <w:proofErr w:type="spellEnd"/>
     </w:p>
     <w:p>
       <w:pPr>
@@ -5615,11 +6105,11 @@
         <w:pStyle w:val="Ttulo2"/>
         <w:jc w:val="left"/>
       </w:pPr>
-      <w:bookmarkStart w:id="13" w:name="_Toc203217507"/>
+      <w:bookmarkStart w:id="61" w:name="_Toc203217507"/>
       <w:r>
         <w:t>MARCO TEÓRICO</w:t>
       </w:r>
-      <w:bookmarkEnd w:id="13"/>
+      <w:bookmarkEnd w:id="61"/>
     </w:p>
     <w:p>
       <w:pPr>
@@ -5687,8 +6177,30 @@
         <w:rPr>
           <w:rFonts w:cs="Arial"/>
         </w:rPr>
-        <w:t xml:space="preserve">En el marco teórico se describe </w:t>
-      </w:r>
+        <w:t xml:space="preserve">En el marco teórico se </w:t>
+      </w:r>
+      <w:del w:id="62" w:author="a" w:date="2009-03-10T12:15:00Z">
+        <w:r>
+          <w:rPr>
+            <w:rFonts w:cs="Arial"/>
+          </w:rPr>
+          <w:delText xml:space="preserve">describe </w:delText>
+        </w:r>
+      </w:del>
+      <w:ins w:id="63" w:author="a" w:date="2009-03-10T12:15:00Z">
+        <w:r>
+          <w:rPr>
+            <w:rFonts w:cs="Arial"/>
+          </w:rPr>
+          <w:t>presentan</w:t>
+        </w:r>
+        <w:r>
+          <w:rPr>
+            <w:rFonts w:cs="Arial"/>
+          </w:rPr>
+          <w:t xml:space="preserve"> </w:t>
+        </w:r>
+      </w:ins>
       <w:r>
         <w:rPr>
           <w:rFonts w:cs="Arial"/>
@@ -5801,7 +6313,25 @@
           <w:bCs/>
           <w:szCs w:val="26"/>
         </w:rPr>
-        <w:t>Un elemento principal de la investigación de operaciones es el modelado matemático. Aunque el resultado de un modelo matemático establece una base para la toma de decisiones, se deben tener en cuenta factores intangibles o no cuantificables para la toma de decisiones como por ejemplo el comportamiento humano, para tomar una decisión final.</w:t>
+        <w:t>Un elemento principal de la investigación de operaciones es el modelado matemático. Aunque el resultado de un modelo matemático establece una base para la toma de decisiones, se deben tener en cuenta factores intangibles o no cuantificables para la toma de decisiones como por ejemplo el comportamiento humano</w:t>
+      </w:r>
+      <w:del w:id="64" w:author="a" w:date="2009-03-10T12:16:00Z">
+        <w:r>
+          <w:rPr>
+            <w:rFonts w:cs="Arial"/>
+            <w:bCs/>
+            <w:szCs w:val="26"/>
+          </w:rPr>
+          <w:delText>, para tomar una decisión final</w:delText>
+        </w:r>
+      </w:del>
+      <w:r>
+        <w:rPr>
+          <w:rFonts w:cs="Arial"/>
+          <w:bCs/>
+          <w:szCs w:val="26"/>
+        </w:rPr>
+        <w:t>.</w:t>
       </w:r>
     </w:p>
     <w:p>
@@ -5886,7 +6416,6 @@
           <w:bCs/>
           <w:szCs w:val="26"/>
         </w:rPr>
-        <w:lastRenderedPageBreak/>
         <w:t>¿Bajo qué restricciones se toma la decisión?</w:t>
       </w:r>
     </w:p>
@@ -5926,12 +6455,12 @@
       <w:pPr>
         <w:pStyle w:val="Ttulo4"/>
         <w:rPr>
-          <w:rFonts w:ascii="Arial" w:hAnsi="Arial" w:cs="Arial"/>
-        </w:rPr>
-      </w:pPr>
-      <w:r>
-        <w:rPr>
-          <w:rFonts w:ascii="Arial" w:hAnsi="Arial" w:cs="Arial"/>
+          <w:rFonts w:cs="Arial"/>
+        </w:rPr>
+      </w:pPr>
+      <w:r>
+        <w:rPr>
+          <w:rFonts w:cs="Arial"/>
         </w:rPr>
         <w:t>Solución del modelo de investigación de operaciones</w:t>
       </w:r>
@@ -5950,49 +6479,70 @@
           <w:bCs/>
           <w:szCs w:val="26"/>
         </w:rPr>
-        <w:t>En la investigación de operaciones no se tiene una solución general con la que se resuelvan todos los modelos matemáticos que surgen en la formulación de problemas, por lo contrario cada caso al ser representado plantea un modelo matemático que determina la naturaleza del método de solución.</w:t>
-      </w:r>
-    </w:p>
-    <w:p>
-      <w:pPr>
+        <w:t>En la investigación de operaciones no se tiene una solución general con la que se resuelvan todos los modelos matemáticos que surgen en la formulación de problemas, por lo contrario</w:t>
+      </w:r>
+      <w:ins w:id="65" w:author="a" w:date="2009-03-10T12:17:00Z">
+        <w:r>
+          <w:rPr>
+            <w:rFonts w:cs="Arial"/>
+            <w:bCs/>
+            <w:szCs w:val="26"/>
+          </w:rPr>
+          <w:t>,</w:t>
+        </w:r>
+      </w:ins>
+      <w:r>
         <w:rPr>
           <w:rFonts w:cs="Arial"/>
           <w:bCs/>
           <w:szCs w:val="26"/>
         </w:rPr>
-      </w:pPr>
-    </w:p>
-    <w:p>
-      <w:pPr>
+        <w:t xml:space="preserve"> cada caso al ser representado</w:t>
+      </w:r>
+      <w:ins w:id="66" w:author="a" w:date="2009-03-10T12:17:00Z">
+        <w:r>
+          <w:rPr>
+            <w:rFonts w:cs="Arial"/>
+            <w:bCs/>
+            <w:szCs w:val="26"/>
+          </w:rPr>
+          <w:t>,</w:t>
+        </w:r>
+      </w:ins>
+      <w:r>
         <w:rPr>
           <w:rFonts w:cs="Arial"/>
           <w:bCs/>
           <w:szCs w:val="26"/>
         </w:rPr>
-      </w:pPr>
-      <w:r>
+        <w:t xml:space="preserve"> plantea un modelo matemático que determina la naturaleza del método de solución.</w:t>
+      </w:r>
+    </w:p>
+    <w:p>
+      <w:pPr>
         <w:rPr>
           <w:rFonts w:cs="Arial"/>
           <w:bCs/>
           <w:szCs w:val="26"/>
         </w:rPr>
-        <w:t xml:space="preserve">La técnica </w:t>
-      </w:r>
-      <w:r>
-        <w:rPr>
+      </w:pPr>
+    </w:p>
+    <w:p>
+      <w:pPr>
+        <w:rPr>
+          <w:ins w:id="67" w:author="a" w:date="2009-03-10T12:18:00Z"/>
           <w:rFonts w:cs="Arial"/>
           <w:bCs/>
           <w:szCs w:val="26"/>
         </w:rPr>
-        <w:t>más</w:t>
-      </w:r>
+      </w:pPr>
       <w:r>
         <w:rPr>
           <w:rFonts w:cs="Arial"/>
           <w:bCs/>
           <w:szCs w:val="26"/>
         </w:rPr>
-        <w:t xml:space="preserve"> importante de investigación de operaciones e</w:t>
+        <w:t xml:space="preserve">La técnica </w:t>
       </w:r>
       <w:r>
         <w:rPr>
@@ -6000,7 +6550,7 @@
           <w:bCs/>
           <w:szCs w:val="26"/>
         </w:rPr>
-        <w:t>s</w:t>
+        <w:t>más</w:t>
       </w:r>
       <w:r>
         <w:rPr>
@@ -6008,7 +6558,7 @@
           <w:bCs/>
           <w:szCs w:val="26"/>
         </w:rPr>
-        <w:t xml:space="preserve"> </w:t>
+        <w:t xml:space="preserve"> importante de investigación de operaciones e</w:t>
       </w:r>
       <w:r>
         <w:rPr>
@@ -6016,7 +6566,7 @@
           <w:bCs/>
           <w:szCs w:val="26"/>
         </w:rPr>
-        <w:t>l</w:t>
+        <w:t>s</w:t>
       </w:r>
       <w:r>
         <w:rPr>
@@ -6024,7 +6574,7 @@
           <w:bCs/>
           <w:szCs w:val="26"/>
         </w:rPr>
-        <w:t xml:space="preserve">a programación lineal. </w:t>
+        <w:t xml:space="preserve"> </w:t>
       </w:r>
       <w:r>
         <w:rPr>
@@ -6032,8 +6582,69 @@
           <w:bCs/>
           <w:szCs w:val="26"/>
         </w:rPr>
-        <w:t xml:space="preserve"> Se diseña para  modelos con funciones objetivo y restricciones estrictamente lineales. Hay otras técnicas como la programación entera, en las que las variables toman valores enteros; la programación dinámica, en la que el modelo original se puede descomponer en sub-problemas más pequeños; la programación de red en la que se modela el problema como una red, y la programación no lineal, en la que las funciones modelos no son lineales. Las técnicas mencionadas nos son si no las más utilizadas entre una lista de gran cantidad de técnicas utilizadas para la investigación de operaciones.</w:t>
-      </w:r>
+        <w:t>l</w:t>
+      </w:r>
+      <w:r>
+        <w:rPr>
+          <w:rFonts w:cs="Arial"/>
+          <w:bCs/>
+          <w:szCs w:val="26"/>
+        </w:rPr>
+        <w:t xml:space="preserve">a programación lineal. </w:t>
+      </w:r>
+      <w:r>
+        <w:rPr>
+          <w:rFonts w:cs="Arial"/>
+          <w:bCs/>
+          <w:szCs w:val="26"/>
+        </w:rPr>
+        <w:t xml:space="preserve"> Se diseña para  modelos con funciones objetivo y restricciones estrictamente lineales. Hay otras técnicas como la programación entera, en las que las variables toman valores enteros; la programación dinámica, en la que el modelo original se puede descomponer en sub-problemas más pequeños; la programación de red en la que se modela el problema como una red, y la programación no lineal, en la que las funciones modelos no son </w:t>
+      </w:r>
+      <w:proofErr w:type="spellStart"/>
+      <w:r>
+        <w:rPr>
+          <w:rFonts w:cs="Arial"/>
+          <w:bCs/>
+          <w:szCs w:val="26"/>
+        </w:rPr>
+        <w:t>lineales.</w:t>
+      </w:r>
+      <w:del w:id="68" w:author="a" w:date="2009-03-10T12:18:00Z">
+        <w:r>
+          <w:rPr>
+            <w:rFonts w:cs="Arial"/>
+            <w:bCs/>
+            <w:szCs w:val="26"/>
+          </w:rPr>
+          <w:delText xml:space="preserve"> </w:delText>
+        </w:r>
+      </w:del>
+      <w:r>
+        <w:rPr>
+          <w:rFonts w:cs="Arial"/>
+          <w:bCs/>
+          <w:szCs w:val="26"/>
+        </w:rPr>
+        <w:t>Las</w:t>
+      </w:r>
+      <w:proofErr w:type="spellEnd"/>
+      <w:r>
+        <w:rPr>
+          <w:rFonts w:cs="Arial"/>
+          <w:bCs/>
+          <w:szCs w:val="26"/>
+        </w:rPr>
+        <w:t xml:space="preserve"> técnicas mencionadas nos son si no las más utilizadas entre una lista de gran cantidad de técnicas utilizadas para la investigación de operaciones.</w:t>
+      </w:r>
+    </w:p>
+    <w:p>
+      <w:pPr>
+        <w:rPr>
+          <w:rFonts w:cs="Arial"/>
+          <w:bCs/>
+          <w:szCs w:val="26"/>
+        </w:rPr>
+      </w:pPr>
     </w:p>
     <w:p>
       <w:pPr>
@@ -6064,6 +6675,16 @@
         </w:rPr>
         <w:t xml:space="preserve"> o reglas simples.</w:t>
       </w:r>
+    </w:p>
+    <w:p>
+      <w:pPr>
+        <w:rPr>
+          <w:ins w:id="69" w:author="a" w:date="2009-03-10T12:19:00Z"/>
+          <w:rFonts w:cs="Arial"/>
+          <w:bCs/>
+          <w:szCs w:val="26"/>
+        </w:rPr>
+      </w:pPr>
     </w:p>
     <w:p>
       <w:pPr>
@@ -6319,7 +6940,6 @@
           <w:bCs/>
           <w:szCs w:val="26"/>
         </w:rPr>
-        <w:lastRenderedPageBreak/>
         <w:t xml:space="preserve">La </w:t>
       </w:r>
       <w:r>
@@ -6346,7 +6966,35 @@
           <w:szCs w:val="26"/>
         </w:rPr>
         <w:tab/>
-        <w:t>a relaciones matemáticas, también en esta fase de define si se puede llegar a la solución optima con el modelo matemático o si se utiliza una solución heurística, también en algunos casos de podrá utilizar una combinación de modelos matemáticos, de simulación y heurísticas para resolver el problema de decisiones.</w:t>
+        <w:t>a</w:t>
+      </w:r>
+      <w:del w:id="70" w:author="a" w:date="2009-03-10T12:20:00Z">
+        <w:r>
+          <w:rPr>
+            <w:rFonts w:cs="Arial"/>
+            <w:bCs/>
+            <w:szCs w:val="26"/>
+          </w:rPr>
+          <w:delText xml:space="preserve"> </w:delText>
+        </w:r>
+      </w:del>
+      <w:ins w:id="71" w:author="a" w:date="2009-03-10T12:20:00Z">
+        <w:r>
+          <w:rPr>
+            <w:rFonts w:cs="Arial"/>
+            <w:bCs/>
+            <w:szCs w:val="26"/>
+          </w:rPr>
+          <w:t xml:space="preserve"> </w:t>
+        </w:r>
+      </w:ins>
+      <w:r>
+        <w:rPr>
+          <w:rFonts w:cs="Arial"/>
+          <w:bCs/>
+          <w:szCs w:val="26"/>
+        </w:rPr>
+        <w:t>relaciones matemáticas, también en esta fase de define si se puede llegar a la solución optima con el modelo matemático o si se utiliza una solución heurística, también en algunos casos de podrá utilizar una combinación de modelos matemáticos, de simulación y heurísticas para resolver el problema de decisiones.</w:t>
       </w:r>
     </w:p>
     <w:p>
@@ -6586,6 +7234,26 @@
           <w:szCs w:val="26"/>
         </w:rPr>
       </w:pPr>
+      <w:ins w:id="72" w:author="a" w:date="2009-03-10T12:22:00Z">
+        <w:r>
+          <w:rPr>
+            <w:rFonts w:cs="Arial"/>
+            <w:bCs/>
+            <w:szCs w:val="26"/>
+          </w:rPr>
+          <w:t xml:space="preserve">Referencias de </w:t>
+        </w:r>
+        <w:proofErr w:type="spellStart"/>
+        <w:r>
+          <w:rPr>
+            <w:rFonts w:cs="Arial"/>
+            <w:bCs/>
+            <w:szCs w:val="26"/>
+          </w:rPr>
+          <w:t>ésto</w:t>
+        </w:r>
+      </w:ins>
+      <w:proofErr w:type="spellEnd"/>
     </w:p>
     <w:p>
       <w:pPr>
@@ -6641,7 +7309,35 @@
         <w:rPr>
           <w:rFonts w:cs="Arial"/>
         </w:rPr>
-        <w:t xml:space="preserve">El modelamiento matemático en el desarrollo de software está orientado básicamente al mejoramiento de procesos y/o métodos que se utilizan en la actualidad en este caso para el cálculo de presupuestos, de interés para entidades financieras que ayudaran a que  estos procesos o cálculos requieran de menos tiempo y esfuerzo. </w:t>
+        <w:t xml:space="preserve">El </w:t>
+      </w:r>
+      <w:proofErr w:type="spellStart"/>
+      <w:r>
+        <w:rPr>
+          <w:rFonts w:cs="Arial"/>
+        </w:rPr>
+        <w:t>modelamiento</w:t>
+      </w:r>
+      <w:proofErr w:type="spellEnd"/>
+      <w:r>
+        <w:rPr>
+          <w:rFonts w:cs="Arial"/>
+        </w:rPr>
+        <w:t xml:space="preserve"> matemático en el desarrollo de software está orientado básicamente al mejoramiento de procesos y/o métodos que se utilizan en la actualidad en este caso para el cálculo de presupuestos, de interés para entidades financieras que ayudaran a que </w:t>
+      </w:r>
+      <w:del w:id="73" w:author="a" w:date="2009-03-10T12:23:00Z">
+        <w:r>
+          <w:rPr>
+            <w:rFonts w:cs="Arial"/>
+          </w:rPr>
+          <w:delText xml:space="preserve"> </w:delText>
+        </w:r>
+      </w:del>
+      <w:r>
+        <w:rPr>
+          <w:rFonts w:cs="Arial"/>
+        </w:rPr>
+        <w:t xml:space="preserve">estos procesos o cálculos requieran de menos tiempo y esfuerzo. </w:t>
       </w:r>
     </w:p>
     <w:p>
@@ -6655,36 +7351,36 @@
       <w:pPr>
         <w:pStyle w:val="Ttulo4"/>
         <w:rPr>
-          <w:rFonts w:ascii="Arial" w:hAnsi="Arial" w:cs="Arial"/>
-        </w:rPr>
-      </w:pPr>
-      <w:r>
-        <w:rPr>
-          <w:rFonts w:ascii="Arial" w:hAnsi="Arial" w:cs="Arial"/>
+          <w:rFonts w:cs="Arial"/>
+        </w:rPr>
+      </w:pPr>
+      <w:r>
+        <w:rPr>
+          <w:rFonts w:cs="Arial"/>
         </w:rPr>
         <w:t>Formulación</w:t>
       </w:r>
       <w:r>
         <w:rPr>
-          <w:rFonts w:ascii="Arial" w:hAnsi="Arial" w:cs="Arial"/>
+          <w:rFonts w:cs="Arial"/>
         </w:rPr>
         <w:t xml:space="preserve"> de un modelo </w:t>
       </w:r>
       <w:r>
         <w:rPr>
-          <w:rFonts w:ascii="Arial" w:hAnsi="Arial" w:cs="Arial"/>
+          <w:rFonts w:cs="Arial"/>
         </w:rPr>
         <w:t>matemático</w:t>
       </w:r>
       <w:r>
         <w:rPr>
-          <w:rFonts w:ascii="Arial" w:hAnsi="Arial" w:cs="Arial"/>
+          <w:rFonts w:cs="Arial"/>
         </w:rPr>
         <w:t xml:space="preserve"> </w:t>
       </w:r>
       <w:r>
         <w:rPr>
-          <w:rFonts w:ascii="Arial" w:hAnsi="Arial" w:cs="Arial"/>
+          <w:rFonts w:cs="Arial"/>
         </w:rPr>
         <w:t>[INTR2OO9]</w:t>
       </w:r>
@@ -6705,6 +7401,29 @@
     <w:p>
       <w:pPr>
         <w:rPr>
+          <w:ins w:id="74" w:author="a" w:date="2009-03-10T12:23:00Z"/>
+          <w:rFonts w:cs="Arial"/>
+        </w:rPr>
+      </w:pPr>
+      <w:r>
+        <w:rPr>
+          <w:rFonts w:cs="Arial"/>
+        </w:rPr>
+        <w:t xml:space="preserve">Una vez definido el problema por la persona encargada de la toma de decisiones, la siguiente etapa consiste en reformularlo de manera conveniente para el análisis. </w:t>
+      </w:r>
+    </w:p>
+    <w:p>
+      <w:pPr>
+        <w:rPr>
+          <w:ins w:id="75" w:author="a" w:date="2009-03-10T12:23:00Z"/>
+          <w:rFonts w:cs="Arial"/>
+        </w:rPr>
+      </w:pPr>
+    </w:p>
+    <w:p>
+      <w:pPr>
+        <w:rPr>
+          <w:del w:id="76" w:author="a" w:date="2009-03-10T12:23:00Z"/>
           <w:rFonts w:cs="Arial"/>
           <w:color w:val="000000"/>
         </w:rPr>
@@ -6713,8 +7432,7 @@
         <w:rPr>
           <w:rFonts w:cs="Arial"/>
         </w:rPr>
-        <w:lastRenderedPageBreak/>
-        <w:t xml:space="preserve">Una vez definido el problema por la persona encargada de la toma de decisiones, la siguiente etapa consiste en reformularlo de manera conveniente para el análisis. La forma en que se realiza esto es </w:t>
+        <w:t xml:space="preserve">La forma en que se realiza esto es </w:t>
       </w:r>
       <w:r>
         <w:rPr>
@@ -6723,362 +7441,500 @@
         </w:rPr>
         <w:t>construyendo un modelo matemático que represente la esencia del problema.</w:t>
       </w:r>
-    </w:p>
-    <w:p>
-      <w:pPr>
-        <w:rPr>
-          <w:rFonts w:cs="Arial"/>
-        </w:rPr>
-      </w:pPr>
+      <w:ins w:id="77" w:author="a" w:date="2009-03-10T12:23:00Z">
+        <w:r>
+          <w:rPr>
+            <w:rFonts w:cs="Arial"/>
+            <w:color w:val="000000"/>
+          </w:rPr>
+          <w:t xml:space="preserve"> </w:t>
+        </w:r>
+      </w:ins>
+    </w:p>
+    <w:p>
+      <w:pPr>
+        <w:rPr>
+          <w:rFonts w:cs="Arial"/>
+        </w:rPr>
+      </w:pPr>
+      <w:del w:id="78" w:author="a" w:date="2009-03-10T12:23:00Z">
+        <w:r>
+          <w:rPr>
+            <w:rFonts w:cs="Arial"/>
+            <w:color w:val="000000"/>
+          </w:rPr>
+          <w:delText xml:space="preserve"> </w:delText>
+        </w:r>
+      </w:del>
       <w:r>
         <w:rPr>
           <w:rFonts w:cs="Arial"/>
           <w:color w:val="000000"/>
         </w:rPr>
+        <w:t>El modelo matemático está constituido por relaciones matemáticas (ecuaciones y desigualdades) establecidas en términos de variables, que representa la esencia el problema que se pretende solucionar.</w:t>
+      </w:r>
+      <w:r>
+        <w:rPr>
+          <w:rFonts w:cs="Arial"/>
+        </w:rPr>
         <w:t xml:space="preserve"> </w:t>
       </w:r>
-      <w:r>
-        <w:rPr>
+    </w:p>
+    <w:p>
+      <w:pPr>
+        <w:rPr>
+          <w:ins w:id="79" w:author="a" w:date="2009-03-10T12:23:00Z"/>
           <w:rFonts w:cs="Arial"/>
           <w:color w:val="000000"/>
         </w:rPr>
-        <w:t>El modelo matemático está constituido por relaciones matemáticas (ecuaciones y desigualdades) establecidas en términos de variables, que representa la esencia el problema que se pretende solucionar.</w:t>
-      </w:r>
-      <w:r>
-        <w:rPr>
-          <w:rFonts w:cs="Arial"/>
+      </w:pPr>
+    </w:p>
+    <w:p>
+      <w:pPr>
+        <w:rPr>
+          <w:rFonts w:cs="Arial"/>
+          <w:color w:val="000000"/>
+        </w:rPr>
+      </w:pPr>
+      <w:r>
+        <w:rPr>
+          <w:rFonts w:cs="Arial"/>
+          <w:color w:val="000000"/>
+        </w:rPr>
+        <w:t>Para construir un modelo es necesario primero definir las variables en función de las cuales será establecido.</w:t>
+      </w:r>
+      <w:r>
+        <w:rPr>
+          <w:rFonts w:cs="Arial"/>
+          <w:color w:val="000000"/>
         </w:rPr>
         <w:t xml:space="preserve"> </w:t>
       </w:r>
-    </w:p>
-    <w:p>
-      <w:pPr>
+      <w:r>
         <w:rPr>
           <w:rFonts w:cs="Arial"/>
           <w:color w:val="000000"/>
         </w:rPr>
-      </w:pPr>
-      <w:r>
+        <w:t xml:space="preserve">Luego, se determina matemáticamente cada una de las dos partes que constituyen un modelo: </w:t>
+      </w:r>
+    </w:p>
+    <w:p>
+      <w:pPr>
         <w:rPr>
           <w:rFonts w:cs="Arial"/>
           <w:color w:val="000000"/>
         </w:rPr>
-        <w:t>Para construir un modelo es necesario primero definir las variables en función de las cuales será establecido.</w:t>
-      </w:r>
+      </w:pPr>
       <w:r>
         <w:rPr>
           <w:rFonts w:cs="Arial"/>
           <w:color w:val="000000"/>
         </w:rPr>
+        <w:tab/>
+      </w:r>
+      <w:r>
+        <w:rPr>
+          <w:rFonts w:cs="Arial"/>
+          <w:color w:val="000000"/>
+        </w:rPr>
+        <w:t xml:space="preserve">a) </w:t>
+      </w:r>
+      <w:r>
+        <w:rPr>
+          <w:rFonts w:cs="Arial"/>
+          <w:color w:val="000000"/>
+        </w:rPr>
+        <w:t>L</w:t>
+      </w:r>
+      <w:r>
+        <w:rPr>
+          <w:rFonts w:cs="Arial"/>
+          <w:color w:val="000000"/>
+        </w:rPr>
+        <w:t xml:space="preserve">a medida de efectividad que permite conocer el nivel de logro de los </w:t>
+      </w:r>
+      <w:r>
+        <w:rPr>
+          <w:rFonts w:cs="Arial"/>
+          <w:color w:val="000000"/>
+        </w:rPr>
+        <w:tab/>
+      </w:r>
+      <w:r>
+        <w:rPr>
+          <w:rFonts w:cs="Arial"/>
+          <w:color w:val="000000"/>
+        </w:rPr>
+        <w:tab/>
+      </w:r>
+      <w:r>
+        <w:rPr>
+          <w:rFonts w:cs="Arial"/>
+          <w:color w:val="000000"/>
+        </w:rPr>
+        <w:tab/>
+      </w:r>
+      <w:r>
+        <w:rPr>
+          <w:rFonts w:cs="Arial"/>
+          <w:color w:val="000000"/>
+        </w:rPr>
+        <w:t xml:space="preserve">objetivos y generalmente es una función (ecuación) llamada función </w:t>
+      </w:r>
+      <w:r>
+        <w:rPr>
+          <w:rFonts w:cs="Arial"/>
+          <w:color w:val="000000"/>
+        </w:rPr>
+        <w:tab/>
+      </w:r>
+      <w:r>
+        <w:rPr>
+          <w:rFonts w:cs="Arial"/>
+          <w:color w:val="000000"/>
+        </w:rPr>
+        <w:tab/>
+      </w:r>
+      <w:r>
+        <w:rPr>
+          <w:rFonts w:cs="Arial"/>
+          <w:color w:val="000000"/>
+        </w:rPr>
+        <w:t xml:space="preserve">objetivo; </w:t>
+      </w:r>
+    </w:p>
+    <w:p>
+      <w:pPr>
+        <w:rPr>
+          <w:rFonts w:cs="Arial"/>
+        </w:rPr>
+      </w:pPr>
+      <w:r>
+        <w:rPr>
+          <w:rFonts w:cs="Arial"/>
+          <w:color w:val="000000"/>
+        </w:rPr>
+        <w:tab/>
+      </w:r>
+      <w:r>
+        <w:rPr>
+          <w:rFonts w:cs="Arial"/>
+          <w:color w:val="000000"/>
+        </w:rPr>
+        <w:t xml:space="preserve">b) </w:t>
+      </w:r>
+      <w:r>
+        <w:rPr>
+          <w:rFonts w:cs="Arial"/>
+          <w:color w:val="000000"/>
+        </w:rPr>
+        <w:t>L</w:t>
+      </w:r>
+      <w:r>
+        <w:rPr>
+          <w:rFonts w:cs="Arial"/>
+          <w:color w:val="000000"/>
+        </w:rPr>
+        <w:t xml:space="preserve">as limitantes del problema llamadas restricciones que son un conjunto </w:t>
+      </w:r>
+      <w:r>
+        <w:rPr>
+          <w:rFonts w:cs="Arial"/>
+          <w:color w:val="000000"/>
+        </w:rPr>
+        <w:tab/>
+      </w:r>
+      <w:r>
+        <w:rPr>
+          <w:rFonts w:cs="Arial"/>
+          <w:color w:val="000000"/>
+        </w:rPr>
+        <w:tab/>
+      </w:r>
+      <w:r>
+        <w:rPr>
+          <w:rFonts w:cs="Arial"/>
+          <w:color w:val="000000"/>
+        </w:rPr>
+        <w:t xml:space="preserve">de igualdades o desigualdades que constituyen las barreras y </w:t>
+      </w:r>
+      <w:r>
+        <w:rPr>
+          <w:rFonts w:cs="Arial"/>
+          <w:color w:val="000000"/>
+        </w:rPr>
+        <w:tab/>
+      </w:r>
+      <w:r>
+        <w:rPr>
+          <w:rFonts w:cs="Arial"/>
+          <w:color w:val="000000"/>
+        </w:rPr>
+        <w:tab/>
+      </w:r>
+      <w:r>
+        <w:rPr>
+          <w:rFonts w:cs="Arial"/>
+          <w:color w:val="000000"/>
+        </w:rPr>
+        <w:tab/>
+      </w:r>
+      <w:r>
+        <w:rPr>
+          <w:rFonts w:cs="Arial"/>
+          <w:color w:val="000000"/>
+        </w:rPr>
+        <w:t xml:space="preserve">obstáculos </w:t>
+      </w:r>
+      <w:r>
+        <w:rPr>
+          <w:rFonts w:cs="Arial"/>
+          <w:color w:val="000000"/>
+        </w:rPr>
+        <w:tab/>
+      </w:r>
+      <w:r>
+        <w:rPr>
+          <w:rFonts w:cs="Arial"/>
+          <w:color w:val="000000"/>
+        </w:rPr>
+        <w:t>para la consecución del objetivo.</w:t>
+      </w:r>
+      <w:r>
+        <w:rPr>
+          <w:rFonts w:cs="Arial"/>
+        </w:rPr>
         <w:t xml:space="preserve"> </w:t>
       </w:r>
-      <w:r>
-        <w:rPr>
+    </w:p>
+    <w:p>
+      <w:pPr>
+        <w:rPr>
+          <w:ins w:id="80" w:author="a" w:date="2009-03-10T12:24:00Z"/>
           <w:rFonts w:cs="Arial"/>
           <w:color w:val="000000"/>
         </w:rPr>
-        <w:t xml:space="preserve">Luego, se determina matemáticamente cada una de las dos partes que constituyen un modelo: </w:t>
-      </w:r>
-    </w:p>
-    <w:p>
-      <w:pPr>
+      </w:pPr>
+    </w:p>
+    <w:p>
+      <w:pPr>
+        <w:rPr>
+          <w:rFonts w:cs="Arial"/>
+        </w:rPr>
+      </w:pPr>
+      <w:r>
         <w:rPr>
           <w:rFonts w:cs="Arial"/>
           <w:color w:val="000000"/>
         </w:rPr>
-      </w:pPr>
-      <w:r>
-        <w:rPr>
+        <w:t>Un modelo siempre debe ser menos complejo que el problema real, es una aproximación abstracta de la realidad con consideraciones y simplificaciones que hacen más manejable el problema y permiten evaluar eficientemente las alternativas de solución.</w:t>
+      </w:r>
+      <w:r>
+        <w:rPr>
+          <w:rFonts w:cs="Arial"/>
+        </w:rPr>
+        <w:t xml:space="preserve"> </w:t>
+      </w:r>
+    </w:p>
+    <w:p>
+      <w:pPr>
+        <w:rPr>
+          <w:ins w:id="81" w:author="a" w:date="2009-03-10T12:24:00Z"/>
           <w:rFonts w:cs="Arial"/>
           <w:color w:val="000000"/>
         </w:rPr>
-        <w:tab/>
-      </w:r>
-      <w:r>
-        <w:rPr>
+      </w:pPr>
+    </w:p>
+    <w:p>
+      <w:pPr>
+        <w:rPr>
+          <w:ins w:id="82" w:author="a" w:date="2009-03-10T12:25:00Z"/>
           <w:rFonts w:cs="Arial"/>
           <w:color w:val="000000"/>
         </w:rPr>
-        <w:t xml:space="preserve">a) </w:t>
-      </w:r>
+      </w:pPr>
       <w:r>
         <w:rPr>
           <w:rFonts w:cs="Arial"/>
           <w:color w:val="000000"/>
         </w:rPr>
-        <w:t>L</w:t>
-      </w:r>
-      <w:r>
-        <w:rPr>
+        <w:t>Los modelos matemáticos tienen muchas ventajas sobre una descripción verbal del problema. Una ventaja obvia es que el modelo matemático describe un problema en forma mucho más concisa. Esto tiende a hacer que toda la estructura del problema sea más comprensible y ayude a revelar las relaciones importantes entre causa y efecto. De esta manera, indica con más claridad que datos adicionales son importantes para el análisis. También facilita simultáneamente el manejo del problema en su totalidad y el estudio de todas sus interpelaciones. Por último, un modelo matemático forma un puente para poder emplear técnicas matemáticas y computadoras de alto poder, para analizar el problema.</w:t>
+      </w:r>
+      <w:del w:id="83" w:author="a" w:date="2009-03-10T12:25:00Z">
+        <w:r>
+          <w:rPr>
+            <w:rFonts w:cs="Arial"/>
+            <w:color w:val="000000"/>
+          </w:rPr>
+          <w:delText xml:space="preserve"> </w:delText>
+        </w:r>
+      </w:del>
+    </w:p>
+    <w:p>
+      <w:pPr>
+        <w:rPr>
+          <w:ins w:id="84" w:author="a" w:date="2009-03-10T12:25:00Z"/>
           <w:rFonts w:cs="Arial"/>
           <w:color w:val="000000"/>
         </w:rPr>
-        <w:t xml:space="preserve">a medida de efectividad que permite conocer el nivel de logro de los </w:t>
-      </w:r>
+      </w:pPr>
+    </w:p>
+    <w:p>
+      <w:pPr>
+        <w:rPr>
+          <w:rFonts w:cs="Arial"/>
+        </w:rPr>
+      </w:pPr>
       <w:r>
         <w:rPr>
           <w:rFonts w:cs="Arial"/>
           <w:color w:val="000000"/>
         </w:rPr>
-        <w:tab/>
-      </w:r>
-      <w:r>
+        <w:t>Sin duda, existe una amplia disponibilidad de paquetes de software para muchos tipos de modelos matemáticos, para micro y minicomputadoras.</w:t>
+      </w:r>
+      <w:r>
+        <w:rPr>
+          <w:rFonts w:cs="Arial"/>
+        </w:rPr>
+        <w:t xml:space="preserve"> </w:t>
+      </w:r>
+      <w:ins w:id="85" w:author="a" w:date="2009-03-10T12:25:00Z">
+        <w:r>
+          <w:rPr>
+            <w:rFonts w:cs="Arial"/>
+          </w:rPr>
+          <w:t>(</w:t>
+        </w:r>
+        <w:proofErr w:type="gramStart"/>
+        <w:r>
+          <w:rPr>
+            <w:rFonts w:cs="Arial"/>
+          </w:rPr>
+          <w:t>esto</w:t>
+        </w:r>
+        <w:proofErr w:type="gramEnd"/>
+        <w:r>
+          <w:rPr>
+            <w:rFonts w:cs="Arial"/>
+          </w:rPr>
+          <w:t xml:space="preserve"> es mucho copiar y pegar)</w:t>
+        </w:r>
+      </w:ins>
+    </w:p>
+    <w:p>
+      <w:pPr>
         <w:rPr>
           <w:rFonts w:cs="Arial"/>
           <w:color w:val="000000"/>
         </w:rPr>
-        <w:tab/>
-      </w:r>
+      </w:pPr>
       <w:r>
         <w:rPr>
           <w:rFonts w:cs="Arial"/>
           <w:color w:val="000000"/>
         </w:rPr>
-        <w:tab/>
+        <w:t xml:space="preserve">También </w:t>
       </w:r>
       <w:r>
         <w:rPr>
           <w:rFonts w:cs="Arial"/>
           <w:color w:val="000000"/>
         </w:rPr>
-        <w:t xml:space="preserve">objetivos y generalmente es una función (ecuación) llamada función </w:t>
+        <w:t xml:space="preserve">existen obstáculos que deben evitarse al usar modelos matemáticos. Un modelo es, necesariamente, una idealización abstracta del problema, por lo que casi siempre se requieren aproximaciones y suposiciones de simplificación si se quiere que el modelo sea manejable (susceptible de ser resuelto). </w:t>
       </w:r>
       <w:r>
         <w:rPr>
           <w:rFonts w:cs="Arial"/>
           <w:color w:val="000000"/>
         </w:rPr>
-        <w:tab/>
+        <w:t xml:space="preserve">Es por esto que </w:t>
       </w:r>
       <w:r>
         <w:rPr>
           <w:rFonts w:cs="Arial"/>
           <w:color w:val="000000"/>
         </w:rPr>
-        <w:tab/>
-      </w:r>
-      <w:r>
-        <w:rPr>
+        <w:t xml:space="preserve"> debe tenerse cuidado de que el modelo sea siempre una representación válida del problema. </w:t>
+      </w:r>
+    </w:p>
+    <w:p>
+      <w:pPr>
+        <w:rPr>
+          <w:ins w:id="86" w:author="a" w:date="2009-03-10T12:25:00Z"/>
           <w:rFonts w:cs="Arial"/>
           <w:color w:val="000000"/>
         </w:rPr>
-        <w:t xml:space="preserve">objetivo; </w:t>
-      </w:r>
-    </w:p>
-    <w:p>
-      <w:pPr>
-        <w:rPr>
-          <w:rFonts w:cs="Arial"/>
-        </w:rPr>
-      </w:pPr>
-      <w:r>
-        <w:rPr>
+      </w:pPr>
+    </w:p>
+    <w:p>
+      <w:pPr>
+        <w:rPr>
+          <w:ins w:id="87" w:author="a" w:date="2009-03-10T12:27:00Z"/>
           <w:rFonts w:cs="Arial"/>
           <w:color w:val="000000"/>
         </w:rPr>
-        <w:tab/>
-      </w:r>
+      </w:pPr>
       <w:r>
         <w:rPr>
           <w:rFonts w:cs="Arial"/>
           <w:color w:val="000000"/>
         </w:rPr>
-        <w:t xml:space="preserve">b) </w:t>
+        <w:t>El criterio apropiado para juzgar la validez de un modelo es el hecho de si predice o no con suficiente exactitud los efectos relativos de los diferentes cursos de acción, para poder tomar una decisión que tenga sentido. En consecuencia, no es necesario incluir detalles sin importancia o factores que tienen aproximadamente el mismo efecto sobre todas las opciones. Ni siquiera es necesario que la magnitud absoluta de la medida de efectividad sea aproximadamente correcta para las diferentes alternativas, siempre que sus valores relativos sean bastante  preciso</w:t>
       </w:r>
       <w:r>
         <w:rPr>
           <w:rFonts w:cs="Arial"/>
           <w:color w:val="000000"/>
         </w:rPr>
-        <w:t>L</w:t>
+        <w:t>s</w:t>
       </w:r>
       <w:r>
         <w:rPr>
           <w:rFonts w:cs="Arial"/>
           <w:color w:val="000000"/>
         </w:rPr>
-        <w:t xml:space="preserve">as limitantes del problema llamadas restricciones que son un conjunto </w:t>
-      </w:r>
-      <w:r>
-        <w:rPr>
+        <w:t>.</w:t>
+      </w:r>
+    </w:p>
+    <w:p>
+      <w:pPr>
+        <w:rPr>
+          <w:ins w:id="88" w:author="a" w:date="2009-03-10T12:27:00Z"/>
           <w:rFonts w:cs="Arial"/>
           <w:color w:val="000000"/>
         </w:rPr>
-        <w:tab/>
-      </w:r>
+      </w:pPr>
+    </w:p>
+    <w:p>
+      <w:pPr>
+        <w:rPr>
+          <w:rFonts w:cs="Arial"/>
+        </w:rPr>
+      </w:pPr>
+      <w:del w:id="89" w:author="a" w:date="2009-03-10T12:27:00Z">
+        <w:r>
+          <w:rPr>
+            <w:rFonts w:cs="Arial"/>
+            <w:color w:val="000000"/>
+          </w:rPr>
+          <w:delText xml:space="preserve"> Entonces, t</w:delText>
+        </w:r>
+      </w:del>
+      <w:ins w:id="90" w:author="a" w:date="2009-03-10T12:27:00Z">
+        <w:r>
+          <w:rPr>
+            <w:rFonts w:cs="Arial"/>
+            <w:color w:val="000000"/>
+          </w:rPr>
+          <w:t>T</w:t>
+        </w:r>
+      </w:ins>
       <w:r>
         <w:rPr>
           <w:rFonts w:cs="Arial"/>
           <w:color w:val="000000"/>
         </w:rPr>
-        <w:tab/>
-      </w:r>
-      <w:r>
-        <w:rPr>
-          <w:rFonts w:cs="Arial"/>
-          <w:color w:val="000000"/>
-        </w:rPr>
-        <w:t xml:space="preserve">de igualdades o desigualdades que constituyen las barreras y </w:t>
-      </w:r>
-      <w:r>
-        <w:rPr>
-          <w:rFonts w:cs="Arial"/>
-          <w:color w:val="000000"/>
-        </w:rPr>
-        <w:tab/>
-      </w:r>
-      <w:r>
-        <w:rPr>
-          <w:rFonts w:cs="Arial"/>
-          <w:color w:val="000000"/>
-        </w:rPr>
-        <w:tab/>
-      </w:r>
-      <w:r>
-        <w:rPr>
-          <w:rFonts w:cs="Arial"/>
-          <w:color w:val="000000"/>
-        </w:rPr>
-        <w:tab/>
-      </w:r>
-      <w:r>
-        <w:rPr>
-          <w:rFonts w:cs="Arial"/>
-          <w:color w:val="000000"/>
-        </w:rPr>
-        <w:t xml:space="preserve">obstáculos </w:t>
-      </w:r>
-      <w:r>
-        <w:rPr>
-          <w:rFonts w:cs="Arial"/>
-          <w:color w:val="000000"/>
-        </w:rPr>
-        <w:tab/>
-      </w:r>
-      <w:r>
-        <w:rPr>
-          <w:rFonts w:cs="Arial"/>
-          <w:color w:val="000000"/>
-        </w:rPr>
-        <w:t>para la consecución del objetivo.</w:t>
-      </w:r>
-      <w:r>
-        <w:rPr>
-          <w:rFonts w:cs="Arial"/>
-        </w:rPr>
-        <w:t xml:space="preserve"> </w:t>
-      </w:r>
-    </w:p>
-    <w:p>
-      <w:pPr>
-        <w:rPr>
-          <w:rFonts w:cs="Arial"/>
-        </w:rPr>
-      </w:pPr>
-      <w:r>
-        <w:rPr>
-          <w:rFonts w:cs="Arial"/>
-          <w:color w:val="000000"/>
-        </w:rPr>
-        <w:t>Un modelo siempre debe ser menos complejo que el problema real, es una aproximación abstracta de la realidad con consideraciones y simplificaciones que hacen más manejable el problema y permiten evaluar eficientemente las alternativas de solución.</w:t>
-      </w:r>
-      <w:r>
-        <w:rPr>
-          <w:rFonts w:cs="Arial"/>
-        </w:rPr>
-        <w:t xml:space="preserve"> </w:t>
-      </w:r>
-    </w:p>
-    <w:p>
-      <w:pPr>
-        <w:rPr>
-          <w:rFonts w:cs="Arial"/>
-        </w:rPr>
-      </w:pPr>
-      <w:r>
-        <w:rPr>
-          <w:rFonts w:cs="Arial"/>
-          <w:color w:val="000000"/>
-        </w:rPr>
-        <w:t>Los modelos matemáticos tienen muchas ventajas sobre una descripción verbal del problema. Una ventaja obvia es que el modelo matemático describe un problema en forma mucho más concisa. Esto tiende a hacer que toda la estructura del problema sea más comprensible y ayude a revelar las relaciones importantes entre causa y efecto. De esta manera, indica con más claridad que datos adicionales son importantes para el análisis. También facilita simultáneamente el manejo del problema en su totalidad y el estudio de todas sus interpelaciones. Por último, un modelo matemático forma un puente para poder emplear técnicas matemáticas y computadoras de alto poder, para analizar el problema. Sin duda, existe una amplia disponibilidad de paquetes de software para muchos tipos de modelos matemáticos, para micro y minicomputadoras.</w:t>
-      </w:r>
-      <w:r>
-        <w:rPr>
-          <w:rFonts w:cs="Arial"/>
-        </w:rPr>
-        <w:t xml:space="preserve"> </w:t>
-      </w:r>
-    </w:p>
-    <w:p>
-      <w:pPr>
-        <w:rPr>
-          <w:rFonts w:cs="Arial"/>
-          <w:color w:val="000000"/>
-        </w:rPr>
-      </w:pPr>
-      <w:r>
-        <w:rPr>
-          <w:rFonts w:cs="Arial"/>
-          <w:color w:val="000000"/>
-        </w:rPr>
-        <w:t xml:space="preserve">También </w:t>
-      </w:r>
-      <w:r>
-        <w:rPr>
-          <w:rFonts w:cs="Arial"/>
-          <w:color w:val="000000"/>
-        </w:rPr>
-        <w:t xml:space="preserve">existen obstáculos que deben evitarse al usar modelos matemáticos. Un modelo es, necesariamente, una idealización abstracta del problema, por lo que casi siempre se requieren aproximaciones y suposiciones de simplificación si se quiere que el modelo sea manejable (susceptible de ser resuelto). </w:t>
-      </w:r>
-      <w:r>
-        <w:rPr>
-          <w:rFonts w:cs="Arial"/>
-          <w:color w:val="000000"/>
-        </w:rPr>
-        <w:t xml:space="preserve">Es por esto que </w:t>
-      </w:r>
-      <w:r>
-        <w:rPr>
-          <w:rFonts w:cs="Arial"/>
-          <w:color w:val="000000"/>
-        </w:rPr>
-        <w:t xml:space="preserve"> debe tenerse cuidado de que el modelo sea siempre una representación válida del problema. </w:t>
-      </w:r>
-    </w:p>
-    <w:p>
-      <w:pPr>
-        <w:rPr>
-          <w:rFonts w:cs="Arial"/>
-        </w:rPr>
-      </w:pPr>
-      <w:r>
-        <w:rPr>
-          <w:rFonts w:cs="Arial"/>
-          <w:color w:val="000000"/>
-        </w:rPr>
-        <w:t>El criterio apropiado para juzgar la validez de un modelo es el hecho de si predice o no con suficiente exactitud los efectos relativos de los diferentes cursos de acción, para poder tomar una decisión que tenga sentido. En consecuencia, no es necesario incluir detalles sin importancia o factores que tienen aproximadamente el mismo efecto sobre todas las opciones. Ni siquiera es necesario que la magnitud absoluta de la medida de efectividad sea aproximadamente correcta para las diferentes alternativas, siempre que sus valores relativos sean bastante  preciso</w:t>
-      </w:r>
-      <w:r>
-        <w:rPr>
-          <w:rFonts w:cs="Arial"/>
-          <w:color w:val="000000"/>
-        </w:rPr>
-        <w:t>s</w:t>
-      </w:r>
-      <w:r>
-        <w:rPr>
-          <w:rFonts w:cs="Arial"/>
-          <w:color w:val="000000"/>
-        </w:rPr>
-        <w:t xml:space="preserve">. Entonces, todo lo que se requiere es que exista una alta correlación entre la predicción del modelo y lo que ocurre en la vida real. Para asegurar que este requisito se cumpla, es importante hacer un número considerable de pruebas </w:t>
-      </w:r>
-      <w:r>
-        <w:rPr>
-          <w:rFonts w:cs="Arial"/>
-          <w:color w:val="000000"/>
-        </w:rPr>
-        <w:lastRenderedPageBreak/>
-        <w:t>del modelo y las modificaciones consecuentes. Aunque esta fase de pruebas se haya colocado después en el orden del libro, gran parte del trabajo de validación del modelo se lleva a cabo durante la etapa de construcción para que sirva de guía en la obtención del modelo matemático.</w:t>
+        <w:t>odo lo que se requiere es que exista una alta correlación entre la predicción del modelo y lo que ocurre en la vida real. Para asegurar que este requisito se cumpla, es importante hacer un número considerable de pruebas del modelo y las modificaciones consecuentes. Aunque esta fase de pruebas se haya colocado después en el orden del libro, gran parte del trabajo de validación del modelo se lleva a cabo durante la etapa de construcción para que sirva de guía en la obtención del modelo matemático.</w:t>
       </w:r>
       <w:r>
         <w:rPr>
@@ -7311,18 +8167,18 @@
       <w:pPr>
         <w:pStyle w:val="Ttulo4"/>
         <w:rPr>
-          <w:rFonts w:ascii="Arial" w:hAnsi="Arial" w:cs="Arial"/>
-        </w:rPr>
-      </w:pPr>
-      <w:r>
-        <w:rPr>
-          <w:rFonts w:ascii="Arial" w:hAnsi="Arial" w:cs="Arial"/>
+          <w:rFonts w:cs="Arial"/>
+        </w:rPr>
+      </w:pPr>
+      <w:r>
+        <w:rPr>
+          <w:rFonts w:cs="Arial"/>
         </w:rPr>
         <w:t>Función objetivo</w:t>
       </w:r>
       <w:r>
         <w:rPr>
-          <w:rFonts w:ascii="Arial" w:hAnsi="Arial" w:cs="Arial"/>
+          <w:rFonts w:cs="Arial"/>
         </w:rPr>
         <w:t xml:space="preserve"> </w:t>
       </w:r>
@@ -7351,12 +8207,12 @@
       <w:pPr>
         <w:pStyle w:val="Ttulo4"/>
         <w:rPr>
-          <w:rFonts w:ascii="Arial" w:hAnsi="Arial" w:cs="Arial"/>
-        </w:rPr>
-      </w:pPr>
-      <w:r>
-        <w:rPr>
-          <w:rFonts w:ascii="Arial" w:hAnsi="Arial" w:cs="Arial"/>
+          <w:rFonts w:cs="Arial"/>
+        </w:rPr>
+      </w:pPr>
+      <w:r>
+        <w:rPr>
+          <w:rFonts w:cs="Arial"/>
         </w:rPr>
         <w:t>Variables</w:t>
       </w:r>
@@ -7409,14 +8265,13 @@
       <w:pPr>
         <w:pStyle w:val="Ttulo4"/>
         <w:rPr>
-          <w:rFonts w:ascii="Arial" w:hAnsi="Arial" w:cs="Arial"/>
-        </w:rPr>
-      </w:pPr>
-      <w:r>
-        <w:rPr>
-          <w:rFonts w:ascii="Arial" w:hAnsi="Arial" w:cs="Arial"/>
-        </w:rPr>
-        <w:lastRenderedPageBreak/>
+          <w:rFonts w:cs="Arial"/>
+        </w:rPr>
+      </w:pPr>
+      <w:r>
+        <w:rPr>
+          <w:rFonts w:cs="Arial"/>
+        </w:rPr>
         <w:t>Restricciones</w:t>
       </w:r>
     </w:p>
@@ -7462,12 +8317,12 @@
       <w:pPr>
         <w:pStyle w:val="Ttulo4"/>
         <w:rPr>
-          <w:rFonts w:ascii="Arial" w:hAnsi="Arial" w:cs="Arial"/>
-        </w:rPr>
-      </w:pPr>
-      <w:r>
-        <w:rPr>
-          <w:rFonts w:ascii="Arial" w:hAnsi="Arial" w:cs="Arial"/>
+          <w:rFonts w:cs="Arial"/>
+        </w:rPr>
+      </w:pPr>
+      <w:r>
+        <w:rPr>
+          <w:rFonts w:cs="Arial"/>
         </w:rPr>
         <w:t>Tipos de problemas de optimización</w:t>
       </w:r>
@@ -7503,6 +8358,7 @@
         <w:rPr>
           <w:rFonts w:cs="Arial"/>
           <w:noProof/>
+          <w:lang w:val="es-ES" w:eastAsia="es-ES"/>
         </w:rPr>
         <w:drawing>
           <wp:inline distT="0" distB="0" distL="0" distR="0">
@@ -7736,7 +8592,32 @@
           <w:rFonts w:cs="Arial"/>
           <w:color w:val="262626"/>
         </w:rPr>
-        <w:t xml:space="preserve">Tienen sentido utilizarlas cuando el tiempo de solución es critico o el modelos es ejecutado con mucha frecuencia a demás de esto requieren de un tiempo de desarrollo bastante elevado, de igual forma dar soporte o mantenimiento es bastante difícil. </w:t>
+        <w:t xml:space="preserve">Tienen sentido utilizarlas cuando el tiempo de solución es </w:t>
+      </w:r>
+      <w:del w:id="91" w:author="a" w:date="2009-03-10T12:30:00Z">
+        <w:r>
+          <w:rPr>
+            <w:rFonts w:cs="Arial"/>
+            <w:color w:val="262626"/>
+          </w:rPr>
+          <w:delText>critico</w:delText>
+        </w:r>
+      </w:del>
+      <w:ins w:id="92" w:author="a" w:date="2009-03-10T12:30:00Z">
+        <w:r>
+          <w:rPr>
+            <w:rFonts w:cs="Arial"/>
+            <w:color w:val="262626"/>
+          </w:rPr>
+          <w:t>crítico</w:t>
+        </w:r>
+      </w:ins>
+      <w:r>
+        <w:rPr>
+          <w:rFonts w:cs="Arial"/>
+          <w:color w:val="262626"/>
+        </w:rPr>
+        <w:t xml:space="preserve"> o el modelos es ejecutado con mucha frecuencia a demás de esto requieren de un tiempo de desarrollo bastante elevado, de igual forma dar soporte o mantenimiento es bastante difícil. </w:t>
       </w:r>
     </w:p>
     <w:p>
@@ -7813,7 +8694,32 @@
           <w:rFonts w:cs="Arial"/>
           <w:color w:val="262626"/>
         </w:rPr>
-        <w:t>Como ventajas específicas  se pueden mencionas: su facilidad de uso,  su integración total con la hoja de cálculo, la familiaridad con el entorno, así como la facilidad de presentación de sus resultados en gráficos</w:t>
+        <w:t>Como ventajas específicas  se pueden menciona</w:t>
+      </w:r>
+      <w:ins w:id="93" w:author="a" w:date="2009-03-10T12:31:00Z">
+        <w:r>
+          <w:rPr>
+            <w:rFonts w:cs="Arial"/>
+            <w:color w:val="262626"/>
+          </w:rPr>
+          <w:t>r</w:t>
+        </w:r>
+      </w:ins>
+      <w:del w:id="94" w:author="a" w:date="2009-03-10T12:31:00Z">
+        <w:r>
+          <w:rPr>
+            <w:rFonts w:cs="Arial"/>
+            <w:color w:val="262626"/>
+          </w:rPr>
+          <w:delText>s</w:delText>
+        </w:r>
+      </w:del>
+      <w:r>
+        <w:rPr>
+          <w:rFonts w:cs="Arial"/>
+          <w:color w:val="262626"/>
+        </w:rPr>
+        <w:t>: su facilidad de uso,  su integración total con la hoja de cálculo, la familiaridad con el entorno, así como la facilidad de presentación de sus resultados en gráficos</w:t>
       </w:r>
       <w:r>
         <w:rPr>
@@ -7870,13 +8776,38 @@
           <w:rFonts w:cs="Arial"/>
           <w:color w:val="262626"/>
         </w:rPr>
-        <w:t xml:space="preserve"> de las variables y ecuaciones, permiten cambiar sin dificultad las dimensiones del modelo, de forma natural separan  datos de resultados. Entre los lenguajes mas conocidos se encuentran </w:t>
-      </w:r>
+        <w:t xml:space="preserve"> de las variables y ecuaciones, permiten cambiar sin dificultad las dimensiones del modelo, de forma natural separan  datos de resultados. Entre los lenguajes </w:t>
+      </w:r>
+      <w:del w:id="95" w:author="a" w:date="2009-03-10T12:42:00Z">
+        <w:r>
+          <w:rPr>
+            <w:rFonts w:cs="Arial"/>
+            <w:color w:val="262626"/>
+          </w:rPr>
+          <w:delText>mas</w:delText>
+        </w:r>
+      </w:del>
+      <w:ins w:id="96" w:author="a" w:date="2009-03-10T12:42:00Z">
+        <w:r>
+          <w:rPr>
+            <w:rFonts w:cs="Arial"/>
+            <w:color w:val="262626"/>
+          </w:rPr>
+          <w:t>más</w:t>
+        </w:r>
+      </w:ins>
       <w:r>
         <w:rPr>
           <w:rFonts w:cs="Arial"/>
           <w:color w:val="262626"/>
         </w:rPr>
+        <w:t xml:space="preserve"> conocidos se encuentran </w:t>
+      </w:r>
+      <w:r>
+        <w:rPr>
+          <w:rFonts w:cs="Arial"/>
+          <w:color w:val="262626"/>
+        </w:rPr>
         <w:t xml:space="preserve"> GAMS, </w:t>
       </w:r>
       <w:r>
@@ -7945,6 +8876,11 @@
       <w:r>
         <w:t>]</w:t>
       </w:r>
+      <w:ins w:id="97" w:author="a" w:date="2009-03-10T12:42:00Z">
+        <w:r>
+          <w:t xml:space="preserve"> SI</w:t>
+        </w:r>
+      </w:ins>
     </w:p>
     <w:p>
       <w:pPr>
@@ -8111,11 +9047,11 @@
       <w:pPr>
         <w:pStyle w:val="Ttulo2"/>
       </w:pPr>
-      <w:bookmarkStart w:id="14" w:name="_Toc203217505"/>
+      <w:bookmarkStart w:id="98" w:name="_Toc203217505"/>
       <w:r>
         <w:t>ANTECEDENTES</w:t>
       </w:r>
-      <w:bookmarkEnd w:id="14"/>
+      <w:bookmarkEnd w:id="98"/>
     </w:p>
     <w:p>
       <w:pPr>
@@ -8317,6 +9253,16 @@
       <w:r>
         <w:t xml:space="preserve"> [MAIL2009]</w:t>
       </w:r>
+      <w:ins w:id="99" w:author="a" w:date="2009-03-10T12:42:00Z">
+        <w:r>
+          <w:t xml:space="preserve"> Eso es mas marco </w:t>
+        </w:r>
+      </w:ins>
+      <w:ins w:id="100" w:author="a" w:date="2009-03-10T12:43:00Z">
+        <w:r>
+          <w:t>teórico</w:t>
+        </w:r>
+      </w:ins>
     </w:p>
     <w:p>
       <w:pPr>
@@ -8522,12 +9468,16 @@
         <w:pStyle w:val="Ttulo3"/>
       </w:pPr>
       <w:r>
-        <w:lastRenderedPageBreak/>
         <w:t>ORIGENES Y EVOLUCION DE EL PRESUPUESTO</w:t>
       </w:r>
       <w:r>
         <w:t xml:space="preserve"> [RINC2009]</w:t>
       </w:r>
+      <w:ins w:id="101" w:author="a" w:date="2009-03-10T12:43:00Z">
+        <w:r>
+          <w:t xml:space="preserve"> marco teórico</w:t>
+        </w:r>
+      </w:ins>
     </w:p>
     <w:p>
       <w:pPr>
@@ -8554,6 +9504,7 @@
         <w:rPr>
           <w:rFonts w:cs="Arial"/>
           <w:noProof/>
+          <w:lang w:val="es-ES" w:eastAsia="es-ES"/>
         </w:rPr>
         <w:drawing>
           <wp:inline distT="0" distB="0" distL="0" distR="0">
@@ -8621,8 +9572,9 @@
           <w:sz w:val="20"/>
           <w:szCs w:val="20"/>
         </w:rPr>
-        <w:t xml:space="preserve">Tabla ¿. </w:t>
-      </w:r>
+        <w:t xml:space="preserve">Tabla </w:t>
+      </w:r>
+      <w:proofErr w:type="gramStart"/>
       <w:r>
         <w:rPr>
           <w:rFonts w:cs="Arial"/>
@@ -8631,8 +9583,9 @@
           <w:sz w:val="20"/>
           <w:szCs w:val="20"/>
         </w:rPr>
-        <w:t>Orígenes</w:t>
-      </w:r>
+        <w:t>¿.</w:t>
+      </w:r>
+      <w:proofErr w:type="gramEnd"/>
       <w:r>
         <w:rPr>
           <w:rFonts w:cs="Arial"/>
@@ -8641,6 +9594,26 @@
           <w:sz w:val="20"/>
           <w:szCs w:val="20"/>
         </w:rPr>
+        <w:t xml:space="preserve"> </w:t>
+      </w:r>
+      <w:r>
+        <w:rPr>
+          <w:rFonts w:cs="Arial"/>
+          <w:b/>
+          <w:color w:val="262626"/>
+          <w:sz w:val="20"/>
+          <w:szCs w:val="20"/>
+        </w:rPr>
+        <w:t>Orígenes</w:t>
+      </w:r>
+      <w:r>
+        <w:rPr>
+          <w:rFonts w:cs="Arial"/>
+          <w:b/>
+          <w:color w:val="262626"/>
+          <w:sz w:val="20"/>
+          <w:szCs w:val="20"/>
+        </w:rPr>
         <w:t xml:space="preserve"> del presupuesto [RINC2009]</w:t>
       </w:r>
     </w:p>
@@ -8668,7 +9641,15 @@
     </w:p>
     <w:p>
       <w:r>
-        <w:t xml:space="preserve">En este momento no hay avances en modelamiento </w:t>
+        <w:t xml:space="preserve">En este momento no hay avances en </w:t>
+      </w:r>
+      <w:proofErr w:type="spellStart"/>
+      <w:r>
+        <w:t>modelamiento</w:t>
+      </w:r>
+      <w:proofErr w:type="spellEnd"/>
+      <w:r>
+        <w:t xml:space="preserve"> </w:t>
       </w:r>
       <w:r>
         <w:t>matemático</w:t>
@@ -8711,11 +9692,7 @@
         <w:t xml:space="preserve">Los sectores productivos y la sociedad son cada vez más conscientes de la utilidad de las capacidades que proporcionan las matemáticas </w:t>
       </w:r>
       <w:r>
-        <w:t xml:space="preserve">dentro de la toma </w:t>
-      </w:r>
-      <w:r>
-        <w:lastRenderedPageBreak/>
-        <w:t xml:space="preserve">de decisiones que involucran inversión es por esta causa que hoy en día la practica en el cálculo de presupuestos está orientada en gran parte a la optimización de estos cálculos con modelos matemáticos. Se reconoce que  los modelos matemáticos brindan </w:t>
+        <w:t xml:space="preserve">dentro de la toma de decisiones que involucran inversión es por esta causa que hoy en día la practica en el cálculo de presupuestos está orientada en gran parte a la optimización de estos cálculos con modelos matemáticos. Se reconoce que  los modelos matemáticos brindan </w:t>
       </w:r>
       <w:r>
         <w:t xml:space="preserve">herramientas algebraicas, analíticas, geométricas, estadísticas, de programación o gráficos por ordenador, pero sobre todo </w:t>
@@ -8883,31 +9860,33 @@
         <w:pStyle w:val="Ttulo2"/>
         <w:ind w:left="576" w:hanging="576"/>
       </w:pPr>
-      <w:bookmarkStart w:id="15" w:name="_Toc178149516"/>
+      <w:bookmarkStart w:id="102" w:name="_Toc178149516"/>
       <w:r>
         <w:t>ESTADO DEL ARTE</w:t>
       </w:r>
-      <w:bookmarkEnd w:id="15"/>
-    </w:p>
-    <w:p>
-      <w:pPr>
-        <w:rPr>
-          <w:rFonts w:cs="Arial"/>
-        </w:rPr>
-      </w:pPr>
-    </w:p>
-    <w:p>
-      <w:pPr>
-        <w:rPr>
-          <w:rFonts w:cs="Arial"/>
-        </w:rPr>
-      </w:pPr>
+      <w:bookmarkEnd w:id="102"/>
+    </w:p>
+    <w:p>
+      <w:pPr>
+        <w:rPr>
+          <w:rFonts w:cs="Arial"/>
+        </w:rPr>
+      </w:pPr>
+    </w:p>
+    <w:p>
+      <w:pPr>
+        <w:rPr>
+          <w:rFonts w:cs="Arial"/>
+        </w:rPr>
+      </w:pPr>
+      <w:proofErr w:type="gramStart"/>
       <w:r>
         <w:rPr>
           <w:rFonts w:cs="Arial"/>
         </w:rPr>
         <w:t>investigaciones</w:t>
       </w:r>
+      <w:proofErr w:type="gramEnd"/>
     </w:p>
     <w:p>
       <w:pPr>
@@ -8990,11 +9969,11 @@
       <w:pPr>
         <w:pStyle w:val="Ttulo1"/>
       </w:pPr>
-      <w:bookmarkStart w:id="16" w:name="_Toc203217509"/>
+      <w:bookmarkStart w:id="103" w:name="_Toc203217509"/>
       <w:r>
         <w:t>METODOLOGÍA</w:t>
       </w:r>
-      <w:bookmarkEnd w:id="16"/>
+      <w:bookmarkEnd w:id="103"/>
     </w:p>
     <w:p>
       <w:pPr>
@@ -9321,11 +10300,11 @@
       <w:pPr>
         <w:pStyle w:val="Ttulo1"/>
       </w:pPr>
-      <w:bookmarkStart w:id="17" w:name="_Toc203217510"/>
+      <w:bookmarkStart w:id="104" w:name="_Toc203217510"/>
       <w:r>
         <w:t>RECURSOS</w:t>
       </w:r>
-      <w:bookmarkEnd w:id="17"/>
+      <w:bookmarkEnd w:id="104"/>
     </w:p>
     <w:p>
       <w:pPr>
@@ -9652,30 +10631,29 @@
       <w:pPr>
         <w:pStyle w:val="Ttulo1"/>
       </w:pPr>
-      <w:bookmarkStart w:id="18" w:name="_Toc203217511"/>
+      <w:bookmarkStart w:id="105" w:name="_Toc203217511"/>
       <w:r>
         <w:t>PROSPECTIVA</w:t>
       </w:r>
-      <w:bookmarkEnd w:id="18"/>
-    </w:p>
-    <w:p>
-      <w:pPr>
-        <w:rPr>
-          <w:rFonts w:cs="Arial"/>
-        </w:rPr>
-      </w:pPr>
-    </w:p>
-    <w:p>
-      <w:pPr>
-        <w:rPr>
-          <w:rFonts w:cs="Arial"/>
-        </w:rPr>
-      </w:pPr>
-      <w:r>
-        <w:rPr>
-          <w:rFonts w:cs="Arial"/>
-        </w:rPr>
-        <w:lastRenderedPageBreak/>
+      <w:bookmarkEnd w:id="105"/>
+    </w:p>
+    <w:p>
+      <w:pPr>
+        <w:rPr>
+          <w:rFonts w:cs="Arial"/>
+        </w:rPr>
+      </w:pPr>
+    </w:p>
+    <w:p>
+      <w:pPr>
+        <w:rPr>
+          <w:rFonts w:cs="Arial"/>
+        </w:rPr>
+      </w:pPr>
+      <w:r>
+        <w:rPr>
+          <w:rFonts w:cs="Arial"/>
+        </w:rPr>
         <w:t>……</w:t>
       </w:r>
     </w:p>
@@ -9984,12 +10962,11 @@
       <w:pPr>
         <w:pStyle w:val="Ttulo1"/>
       </w:pPr>
-      <w:bookmarkStart w:id="19" w:name="_Toc203217512"/>
-      <w:r>
-        <w:lastRenderedPageBreak/>
+      <w:bookmarkStart w:id="106" w:name="_Toc203217512"/>
+      <w:r>
         <w:t>GLOSARIO</w:t>
       </w:r>
-      <w:bookmarkEnd w:id="19"/>
+      <w:bookmarkEnd w:id="106"/>
     </w:p>
     <w:p>
       <w:pPr>
@@ -10316,12 +11293,11 @@
       <w:pPr>
         <w:pStyle w:val="Ttulo1"/>
       </w:pPr>
-      <w:bookmarkStart w:id="20" w:name="_Toc203217513"/>
-      <w:r>
-        <w:lastRenderedPageBreak/>
+      <w:bookmarkStart w:id="107" w:name="_Toc203217513"/>
+      <w:r>
         <w:t>BIBLIOGRAFÍA</w:t>
       </w:r>
-      <w:bookmarkEnd w:id="20"/>
+      <w:bookmarkEnd w:id="107"/>
     </w:p>
     <w:p>
       <w:pPr>
@@ -10334,11 +11310,11 @@
       <w:pPr>
         <w:pStyle w:val="Ttulo2"/>
       </w:pPr>
-      <w:bookmarkStart w:id="21" w:name="_Toc203217514"/>
+      <w:bookmarkStart w:id="108" w:name="_Toc203217514"/>
       <w:r>
         <w:t>Referencias Bibliográficas</w:t>
       </w:r>
-      <w:bookmarkEnd w:id="21"/>
+      <w:bookmarkEnd w:id="108"/>
     </w:p>
     <w:p>
       <w:pPr>
@@ -10466,7 +11442,105 @@
         <w:rPr>
           <w:rFonts w:cs="Arial"/>
         </w:rPr>
-        <w:t>Investigación de operaciones. Escrito por Hamdy A. Taha, Guadalupe Meza Staines, Gonz lez Pozo Virgilio tr, Ricardo Cruz, Edition: 7, Publicado por Pearson Educación, 2004</w:t>
+        <w:t xml:space="preserve">Investigación de operaciones. Escrito por </w:t>
+      </w:r>
+      <w:proofErr w:type="spellStart"/>
+      <w:r>
+        <w:rPr>
+          <w:rFonts w:cs="Arial"/>
+        </w:rPr>
+        <w:t>Hamdy</w:t>
+      </w:r>
+      <w:proofErr w:type="spellEnd"/>
+      <w:r>
+        <w:rPr>
+          <w:rFonts w:cs="Arial"/>
+        </w:rPr>
+        <w:t xml:space="preserve"> A. Taha, Guadalupe Meza </w:t>
+      </w:r>
+      <w:proofErr w:type="spellStart"/>
+      <w:r>
+        <w:rPr>
+          <w:rFonts w:cs="Arial"/>
+        </w:rPr>
+        <w:t>Staines</w:t>
+      </w:r>
+      <w:proofErr w:type="spellEnd"/>
+      <w:r>
+        <w:rPr>
+          <w:rFonts w:cs="Arial"/>
+        </w:rPr>
+        <w:t xml:space="preserve">, </w:t>
+      </w:r>
+      <w:proofErr w:type="spellStart"/>
+      <w:r>
+        <w:rPr>
+          <w:rFonts w:cs="Arial"/>
+        </w:rPr>
+        <w:t>Gonz</w:t>
+      </w:r>
+      <w:proofErr w:type="spellEnd"/>
+      <w:r>
+        <w:rPr>
+          <w:rFonts w:cs="Arial"/>
+        </w:rPr>
+        <w:t xml:space="preserve"> </w:t>
+      </w:r>
+      <w:proofErr w:type="spellStart"/>
+      <w:r>
+        <w:rPr>
+          <w:rFonts w:cs="Arial"/>
+        </w:rPr>
+        <w:t>lez</w:t>
+      </w:r>
+      <w:proofErr w:type="spellEnd"/>
+      <w:r>
+        <w:rPr>
+          <w:rFonts w:cs="Arial"/>
+        </w:rPr>
+        <w:t xml:space="preserve"> Pozo Virgilio </w:t>
+      </w:r>
+      <w:proofErr w:type="spellStart"/>
+      <w:r>
+        <w:rPr>
+          <w:rFonts w:cs="Arial"/>
+        </w:rPr>
+        <w:t>tr</w:t>
+      </w:r>
+      <w:proofErr w:type="spellEnd"/>
+      <w:r>
+        <w:rPr>
+          <w:rFonts w:cs="Arial"/>
+        </w:rPr>
+        <w:t xml:space="preserve">, Ricardo Cruz, </w:t>
+      </w:r>
+      <w:proofErr w:type="spellStart"/>
+      <w:r>
+        <w:rPr>
+          <w:rFonts w:cs="Arial"/>
+        </w:rPr>
+        <w:t>Edition</w:t>
+      </w:r>
+      <w:proofErr w:type="spellEnd"/>
+      <w:r>
+        <w:rPr>
+          <w:rFonts w:cs="Arial"/>
+        </w:rPr>
+        <w:t xml:space="preserve">: 7, Publicado por </w:t>
+      </w:r>
+      <w:proofErr w:type="spellStart"/>
+      <w:r>
+        <w:rPr>
+          <w:rFonts w:cs="Arial"/>
+        </w:rPr>
+        <w:t>Pearson</w:t>
+      </w:r>
+      <w:proofErr w:type="spellEnd"/>
+      <w:r>
+        <w:rPr>
+          <w:rFonts w:cs="Arial"/>
+        </w:rPr>
+        <w:t xml:space="preserve"> Educación, 2004</w:t>
       </w:r>
     </w:p>
     <w:p>
@@ -10908,12 +11982,11 @@
       <w:pPr>
         <w:pStyle w:val="Ttulo2"/>
       </w:pPr>
-      <w:bookmarkStart w:id="22" w:name="_Toc203217515"/>
-      <w:r>
-        <w:lastRenderedPageBreak/>
+      <w:bookmarkStart w:id="109" w:name="_Toc203217515"/>
+      <w:r>
         <w:t>Referencias de Internet</w:t>
       </w:r>
-      <w:bookmarkEnd w:id="22"/>
+      <w:bookmarkEnd w:id="109"/>
     </w:p>
     <w:p>
       <w:pPr>
@@ -11326,11 +12399,11 @@
       <w:pPr>
         <w:pStyle w:val="Ttulo2"/>
       </w:pPr>
-      <w:bookmarkStart w:id="23" w:name="_Toc203217516"/>
+      <w:bookmarkStart w:id="110" w:name="_Toc203217516"/>
       <w:r>
         <w:t>Referencias Audiovisuales</w:t>
       </w:r>
-      <w:bookmarkEnd w:id="23"/>
+      <w:bookmarkEnd w:id="110"/>
     </w:p>
     <w:p>
       <w:pPr>
@@ -11650,11 +12723,11 @@
       <w:pPr>
         <w:pStyle w:val="Ttulo2"/>
       </w:pPr>
-      <w:bookmarkStart w:id="24" w:name="_Toc203217517"/>
+      <w:bookmarkStart w:id="111" w:name="_Toc203217517"/>
       <w:r>
         <w:t>Comunicaciones Personales</w:t>
       </w:r>
-      <w:bookmarkEnd w:id="24"/>
+      <w:bookmarkEnd w:id="111"/>
     </w:p>
     <w:p>
       <w:pPr>
@@ -11974,11 +13047,11 @@
       <w:pPr>
         <w:pStyle w:val="Ttulo1"/>
       </w:pPr>
-      <w:bookmarkStart w:id="25" w:name="_Toc203217518"/>
+      <w:bookmarkStart w:id="112" w:name="_Toc203217518"/>
       <w:r>
         <w:t>CRONOGRAMA DETALLADO</w:t>
       </w:r>
-      <w:bookmarkEnd w:id="25"/>
+      <w:bookmarkEnd w:id="112"/>
     </w:p>
     <w:p>
       <w:pPr>
@@ -12291,11 +13364,11 @@
       <w:pPr>
         <w:pStyle w:val="Ttulo1"/>
       </w:pPr>
-      <w:bookmarkStart w:id="26" w:name="_Toc203217519"/>
+      <w:bookmarkStart w:id="113" w:name="_Toc203217519"/>
       <w:r>
         <w:t>ANEXOS</w:t>
       </w:r>
-      <w:bookmarkEnd w:id="26"/>
+      <w:bookmarkEnd w:id="113"/>
     </w:p>
     <w:p>
       <w:pPr>
@@ -12404,7 +13477,7 @@
         <w:rStyle w:val="Nmerodepgina"/>
         <w:noProof/>
       </w:rPr>
-      <w:t>6</w:t>
+      <w:t>17</w:t>
     </w:r>
     <w:r>
       <w:rPr>
@@ -14566,7 +15639,7 @@
     <w:basedOn w:val="Normal"/>
     <w:next w:val="Normal"/>
     <w:qFormat/>
-    <w:rsid w:val="00201520"/>
+    <w:rsid w:val="00584A34"/>
     <w:pPr>
       <w:keepNext/>
       <w:numPr>
@@ -14577,7 +15650,6 @@
       <w:outlineLvl w:val="3"/>
     </w:pPr>
     <w:rPr>
-      <w:rFonts w:ascii="Times New Roman" w:hAnsi="Times New Roman"/>
       <w:b/>
       <w:bCs/>
       <w:sz w:val="28"/>

</xml_diff>